<commit_message>
The project has CSS, HTML
</commit_message>
<xml_diff>
--- a/commands.docx
+++ b/commands.docx
@@ -456,11 +456,13 @@
         <w:pStyle w:val="Ttulo1"/>
         <w:rPr>
           <w:rStyle w:val="Textoennegrita"/>
+          <w:lang w:val="en-US"/>
         </w:rPr>
       </w:pPr>
       <w:r>
         <w:rPr>
           <w:rStyle w:val="Textoennegrita"/>
+          <w:lang w:val="en-US"/>
         </w:rPr>
         <w:t xml:space="preserve">To Create a </w:t>
       </w:r>
@@ -468,6 +470,7 @@
       <w:r>
         <w:rPr>
           <w:rStyle w:val="Textoennegrita"/>
+          <w:lang w:val="en-US"/>
         </w:rPr>
         <w:t>proyect</w:t>
       </w:r>
@@ -720,11 +723,13 @@
         <w:pStyle w:val="Ttulo1"/>
         <w:rPr>
           <w:rStyle w:val="Textoennegrita"/>
+          <w:lang w:val="en-US"/>
         </w:rPr>
       </w:pPr>
       <w:r>
         <w:rPr>
           <w:rStyle w:val="Textoennegrita"/>
+          <w:lang w:val="en-US"/>
         </w:rPr>
         <w:t xml:space="preserve">To create a </w:t>
       </w:r>
@@ -732,6 +737,7 @@
       <w:r>
         <w:rPr>
           <w:rStyle w:val="Textoennegrita"/>
+          <w:lang w:val="en-US"/>
         </w:rPr>
         <w:t>DataBase</w:t>
       </w:r>
@@ -763,11 +769,7 @@
       </w:r>
     </w:p>
     <w:p>
-      <w:pPr>
-        <w:rPr>
-          <w:lang w:val="en-US"/>
-        </w:rPr>
-      </w:pPr>
+      <w:proofErr w:type="spellStart"/>
       <w:r>
         <w:rPr>
           <w:rFonts w:ascii="Consolas" w:hAnsi="Consolas"/>
@@ -776,18 +778,36 @@
           <w:sz w:val="20"/>
           <w:szCs w:val="20"/>
           <w:shd w:val="clear" w:color="auto" w:fill="F7F7F7"/>
-          <w:lang w:val="en-US"/>
-        </w:rPr>
-        <w:t>python manage.py migrate</w:t>
-      </w:r>
-    </w:p>
-    <w:p>
-      <w:pPr>
-        <w:rPr>
-          <w:lang w:val="en-US"/>
-        </w:rPr>
-      </w:pPr>
-    </w:p>
+        </w:rPr>
+        <w:t>python</w:t>
+      </w:r>
+      <w:proofErr w:type="spellEnd"/>
+      <w:r>
+        <w:rPr>
+          <w:rFonts w:ascii="Consolas" w:hAnsi="Consolas"/>
+          <w:color w:val="333333"/>
+          <w:spacing w:val="3"/>
+          <w:sz w:val="20"/>
+          <w:szCs w:val="20"/>
+          <w:shd w:val="clear" w:color="auto" w:fill="F7F7F7"/>
+        </w:rPr>
+        <w:t xml:space="preserve"> manage.py </w:t>
+      </w:r>
+      <w:proofErr w:type="spellStart"/>
+      <w:r>
+        <w:rPr>
+          <w:rFonts w:ascii="Consolas" w:hAnsi="Consolas"/>
+          <w:color w:val="333333"/>
+          <w:spacing w:val="3"/>
+          <w:sz w:val="20"/>
+          <w:szCs w:val="20"/>
+          <w:shd w:val="clear" w:color="auto" w:fill="F7F7F7"/>
+        </w:rPr>
+        <w:t>migrate</w:t>
+      </w:r>
+      <w:proofErr w:type="spellEnd"/>
+    </w:p>
+    <w:p/>
     <w:p>
       <w:pPr>
         <w:pStyle w:val="Ttulo1"/>
@@ -795,96 +815,73 @@
           <w:rStyle w:val="Textoennegrita"/>
         </w:rPr>
       </w:pPr>
+      <w:r>
+        <w:rPr>
+          <w:rStyle w:val="Textoennegrita"/>
+        </w:rPr>
+        <w:t xml:space="preserve">Ejecutar el </w:t>
+      </w:r>
+      <w:proofErr w:type="gramStart"/>
+      <w:r>
+        <w:rPr>
+          <w:rStyle w:val="Textoennegrita"/>
+        </w:rPr>
+        <w:t>server</w:t>
+      </w:r>
+      <w:proofErr w:type="gramEnd"/>
+    </w:p>
+    <w:p>
+      <w:pPr>
+        <w:rPr>
+          <w:lang w:val="en-US"/>
+        </w:rPr>
+      </w:pPr>
+      <w:r>
+        <w:rPr>
+          <w:rFonts w:ascii="Consolas" w:hAnsi="Consolas"/>
+          <w:color w:val="333333"/>
+          <w:spacing w:val="3"/>
+          <w:sz w:val="20"/>
+          <w:szCs w:val="20"/>
+          <w:shd w:val="clear" w:color="auto" w:fill="F7F7F7"/>
+          <w:lang w:val="en-US"/>
+        </w:rPr>
+        <w:t xml:space="preserve">python manage.py </w:t>
+      </w:r>
       <w:proofErr w:type="spellStart"/>
       <w:r>
         <w:rPr>
+          <w:rFonts w:ascii="Consolas" w:hAnsi="Consolas"/>
+          <w:color w:val="333333"/>
+          <w:spacing w:val="3"/>
+          <w:sz w:val="20"/>
+          <w:szCs w:val="20"/>
+          <w:shd w:val="clear" w:color="auto" w:fill="F7F7F7"/>
+          <w:lang w:val="en-US"/>
+        </w:rPr>
+        <w:t>runserver</w:t>
+      </w:r>
+      <w:proofErr w:type="spellEnd"/>
+    </w:p>
+    <w:p>
+      <w:pPr>
+        <w:rPr>
+          <w:lang w:val="en-US"/>
+        </w:rPr>
+      </w:pPr>
+    </w:p>
+    <w:p>
+      <w:pPr>
+        <w:pStyle w:val="Ttulo1"/>
+        <w:rPr>
           <w:rStyle w:val="Textoennegrita"/>
-        </w:rPr>
-        <w:t>Ejecutar</w:t>
-      </w:r>
-      <w:proofErr w:type="spellEnd"/>
+          <w:lang w:val="en-US"/>
+        </w:rPr>
+      </w:pPr>
       <w:r>
         <w:rPr>
           <w:rStyle w:val="Textoennegrita"/>
-        </w:rPr>
-        <w:t xml:space="preserve"> </w:t>
-      </w:r>
-      <w:proofErr w:type="spellStart"/>
-      <w:r>
-        <w:rPr>
-          <w:rStyle w:val="Textoennegrita"/>
-        </w:rPr>
-        <w:t>el</w:t>
-      </w:r>
-      <w:proofErr w:type="spellEnd"/>
-      <w:r>
-        <w:rPr>
-          <w:rStyle w:val="Textoennegrita"/>
-        </w:rPr>
-        <w:t xml:space="preserve"> server</w:t>
-      </w:r>
-    </w:p>
-    <w:p>
-      <w:pPr>
-        <w:rPr>
-          <w:lang w:val="en-US"/>
-        </w:rPr>
-      </w:pPr>
-      <w:proofErr w:type="spellStart"/>
-      <w:r>
-        <w:rPr>
-          <w:rFonts w:ascii="Consolas" w:hAnsi="Consolas"/>
-          <w:color w:val="333333"/>
-          <w:spacing w:val="3"/>
-          <w:sz w:val="20"/>
-          <w:szCs w:val="20"/>
-          <w:shd w:val="clear" w:color="auto" w:fill="F7F7F7"/>
-        </w:rPr>
-        <w:t>python</w:t>
-      </w:r>
-      <w:proofErr w:type="spellEnd"/>
-      <w:r>
-        <w:rPr>
-          <w:rFonts w:ascii="Consolas" w:hAnsi="Consolas"/>
-          <w:color w:val="333333"/>
-          <w:spacing w:val="3"/>
-          <w:sz w:val="20"/>
-          <w:szCs w:val="20"/>
-          <w:shd w:val="clear" w:color="auto" w:fill="F7F7F7"/>
-        </w:rPr>
-        <w:t xml:space="preserve"> manage.py </w:t>
-      </w:r>
-      <w:proofErr w:type="spellStart"/>
-      <w:r>
-        <w:rPr>
-          <w:rFonts w:ascii="Consolas" w:hAnsi="Consolas"/>
-          <w:color w:val="333333"/>
-          <w:spacing w:val="3"/>
-          <w:sz w:val="20"/>
-          <w:szCs w:val="20"/>
-          <w:shd w:val="clear" w:color="auto" w:fill="F7F7F7"/>
-        </w:rPr>
-        <w:t>runserver</w:t>
-      </w:r>
-      <w:proofErr w:type="spellEnd"/>
-    </w:p>
-    <w:p>
-      <w:pPr>
-        <w:rPr>
-          <w:lang w:val="en-US"/>
-        </w:rPr>
-      </w:pPr>
-    </w:p>
-    <w:p>
-      <w:pPr>
-        <w:pStyle w:val="Ttulo1"/>
-        <w:rPr>
-          <w:rStyle w:val="Textoennegrita"/>
-        </w:rPr>
-      </w:pPr>
-      <w:r>
-        <w:rPr>
-          <w:rStyle w:val="Textoennegrita"/>
+          <w:lang w:val="en-US"/>
         </w:rPr>
         <w:t>Creating and application</w:t>
       </w:r>
@@ -918,21 +915,571 @@
           <w:spacing w:val="3"/>
           <w:sz w:val="24"/>
           <w:szCs w:val="24"/>
+          <w:lang w:val="en-US" w:eastAsia="es-ES"/>
+        </w:rPr>
+      </w:pPr>
+      <w:r>
+        <w:rPr>
+          <w:rFonts w:ascii="Consolas" w:eastAsia="Times New Roman" w:hAnsi="Consolas" w:cs="Courier New"/>
+          <w:color w:val="333333"/>
+          <w:spacing w:val="3"/>
+          <w:sz w:val="20"/>
+          <w:szCs w:val="20"/>
+          <w:bdr w:val="none" w:sz="0" w:space="0" w:color="auto" w:frame="1"/>
+          <w:lang w:val="en-US" w:eastAsia="es-ES"/>
+        </w:rPr>
+        <w:t xml:space="preserve">python manage.py </w:t>
+      </w:r>
+      <w:proofErr w:type="spellStart"/>
+      <w:r>
+        <w:rPr>
+          <w:rFonts w:ascii="Consolas" w:eastAsia="Times New Roman" w:hAnsi="Consolas" w:cs="Courier New"/>
+          <w:color w:val="333333"/>
+          <w:spacing w:val="3"/>
+          <w:sz w:val="20"/>
+          <w:szCs w:val="20"/>
+          <w:bdr w:val="none" w:sz="0" w:space="0" w:color="auto" w:frame="1"/>
+          <w:lang w:val="en-US" w:eastAsia="es-ES"/>
+        </w:rPr>
+        <w:t>startapp</w:t>
+      </w:r>
+      <w:proofErr w:type="spellEnd"/>
+      <w:r>
+        <w:rPr>
+          <w:rFonts w:ascii="Consolas" w:eastAsia="Times New Roman" w:hAnsi="Consolas" w:cs="Courier New"/>
+          <w:color w:val="333333"/>
+          <w:spacing w:val="3"/>
+          <w:sz w:val="20"/>
+          <w:szCs w:val="20"/>
+          <w:bdr w:val="none" w:sz="0" w:space="0" w:color="auto" w:frame="1"/>
+          <w:lang w:val="en-US" w:eastAsia="es-ES"/>
+        </w:rPr>
+        <w:t xml:space="preserve"> blog</w:t>
+      </w:r>
+    </w:p>
+    <w:p>
+      <w:pPr>
+        <w:rPr>
+          <w:lang w:val="en-US"/>
+        </w:rPr>
+      </w:pPr>
+    </w:p>
+    <w:p>
+      <w:pPr>
+        <w:rPr>
+          <w:lang w:val="en-US"/>
+        </w:rPr>
+      </w:pPr>
+    </w:p>
+    <w:p>
+      <w:pPr>
+        <w:rPr>
+          <w:lang w:val="en-US"/>
+        </w:rPr>
+      </w:pPr>
+      <w:r>
+        <w:rPr>
+          <w:lang w:val="en-US"/>
+        </w:rPr>
+        <w:t>Create tables for models in your database</w:t>
+      </w:r>
+    </w:p>
+    <w:p>
+      <w:pPr>
+        <w:rPr>
+          <w:rFonts w:ascii="Consolas" w:hAnsi="Consolas"/>
+          <w:color w:val="333333"/>
+          <w:spacing w:val="3"/>
+          <w:sz w:val="20"/>
+          <w:szCs w:val="20"/>
+          <w:shd w:val="clear" w:color="auto" w:fill="F7F7F7"/>
+          <w:lang w:val="en-US"/>
+        </w:rPr>
+      </w:pPr>
+      <w:r>
+        <w:rPr>
+          <w:rFonts w:ascii="Consolas" w:hAnsi="Consolas"/>
+          <w:color w:val="333333"/>
+          <w:spacing w:val="3"/>
+          <w:sz w:val="20"/>
+          <w:szCs w:val="20"/>
+          <w:shd w:val="clear" w:color="auto" w:fill="F7F7F7"/>
+          <w:lang w:val="en-US"/>
+        </w:rPr>
+        <w:t xml:space="preserve">python manage.py </w:t>
+      </w:r>
+      <w:proofErr w:type="spellStart"/>
+      <w:r>
+        <w:rPr>
+          <w:rFonts w:ascii="Consolas" w:hAnsi="Consolas"/>
+          <w:color w:val="333333"/>
+          <w:spacing w:val="3"/>
+          <w:sz w:val="20"/>
+          <w:szCs w:val="20"/>
+          <w:shd w:val="clear" w:color="auto" w:fill="F7F7F7"/>
+          <w:lang w:val="en-US"/>
+        </w:rPr>
+        <w:t>makemigrations</w:t>
+      </w:r>
+      <w:proofErr w:type="spellEnd"/>
+      <w:r>
+        <w:rPr>
+          <w:rFonts w:ascii="Consolas" w:hAnsi="Consolas"/>
+          <w:color w:val="333333"/>
+          <w:spacing w:val="3"/>
+          <w:sz w:val="20"/>
+          <w:szCs w:val="20"/>
+          <w:shd w:val="clear" w:color="auto" w:fill="F7F7F7"/>
+          <w:lang w:val="en-US"/>
+        </w:rPr>
+        <w:t xml:space="preserve"> blog</w:t>
+      </w:r>
+    </w:p>
+    <w:p>
+      <w:pPr>
+        <w:rPr>
+          <w:rFonts w:ascii="Consolas" w:hAnsi="Consolas"/>
+          <w:color w:val="333333"/>
+          <w:spacing w:val="3"/>
+          <w:sz w:val="20"/>
+          <w:szCs w:val="20"/>
+          <w:shd w:val="clear" w:color="auto" w:fill="F7F7F7"/>
+          <w:lang w:val="en-US"/>
+        </w:rPr>
+      </w:pPr>
+      <w:r>
+        <w:rPr>
+          <w:rFonts w:ascii="Consolas" w:hAnsi="Consolas"/>
+          <w:color w:val="333333"/>
+          <w:spacing w:val="3"/>
+          <w:sz w:val="20"/>
+          <w:szCs w:val="20"/>
+          <w:shd w:val="clear" w:color="auto" w:fill="F7F7F7"/>
+          <w:lang w:val="en-US"/>
+        </w:rPr>
+        <w:t>python manage.py migrate blog</w:t>
+      </w:r>
+    </w:p>
+    <w:p>
+      <w:pPr>
+        <w:rPr>
+          <w:rFonts w:ascii="Consolas" w:hAnsi="Consolas"/>
+          <w:color w:val="333333"/>
+          <w:spacing w:val="3"/>
+          <w:sz w:val="20"/>
+          <w:szCs w:val="20"/>
+          <w:shd w:val="clear" w:color="auto" w:fill="F7F7F7"/>
+          <w:lang w:val="en-US"/>
+        </w:rPr>
+      </w:pPr>
+    </w:p>
+    <w:p>
+      <w:pPr>
+        <w:pStyle w:val="Ttulo1"/>
+        <w:rPr>
+          <w:rStyle w:val="Textoennegrita"/>
+        </w:rPr>
+      </w:pPr>
+      <w:proofErr w:type="spellStart"/>
+      <w:r>
+        <w:rPr>
+          <w:rStyle w:val="Textoennegrita"/>
+        </w:rPr>
+        <w:t>Create</w:t>
+      </w:r>
+      <w:proofErr w:type="spellEnd"/>
+      <w:r>
+        <w:rPr>
+          <w:rStyle w:val="Textoennegrita"/>
+        </w:rPr>
+        <w:t xml:space="preserve"> a </w:t>
+      </w:r>
+      <w:proofErr w:type="spellStart"/>
+      <w:r>
+        <w:rPr>
+          <w:rStyle w:val="Textoennegrita"/>
+        </w:rPr>
+        <w:t>superUser</w:t>
+      </w:r>
+      <w:proofErr w:type="spellEnd"/>
+    </w:p>
+    <w:p>
+      <w:pPr>
+        <w:rPr>
+          <w:rFonts w:ascii="Consolas" w:hAnsi="Consolas"/>
+          <w:color w:val="333333"/>
+          <w:spacing w:val="3"/>
+          <w:sz w:val="20"/>
+          <w:szCs w:val="20"/>
+          <w:shd w:val="clear" w:color="auto" w:fill="F7F7F7"/>
+        </w:rPr>
+      </w:pPr>
+      <w:proofErr w:type="spellStart"/>
+      <w:r>
+        <w:rPr>
+          <w:rFonts w:ascii="Consolas" w:hAnsi="Consolas"/>
+          <w:color w:val="333333"/>
+          <w:spacing w:val="3"/>
+          <w:sz w:val="20"/>
+          <w:szCs w:val="20"/>
+          <w:shd w:val="clear" w:color="auto" w:fill="F7F7F7"/>
+        </w:rPr>
+        <w:t>python</w:t>
+      </w:r>
+      <w:proofErr w:type="spellEnd"/>
+      <w:r>
+        <w:rPr>
+          <w:rFonts w:ascii="Consolas" w:hAnsi="Consolas"/>
+          <w:color w:val="333333"/>
+          <w:spacing w:val="3"/>
+          <w:sz w:val="20"/>
+          <w:szCs w:val="20"/>
+          <w:shd w:val="clear" w:color="auto" w:fill="F7F7F7"/>
+        </w:rPr>
+        <w:t xml:space="preserve"> manage.py </w:t>
+      </w:r>
+      <w:proofErr w:type="spellStart"/>
+      <w:r>
+        <w:rPr>
+          <w:rFonts w:ascii="Consolas" w:hAnsi="Consolas"/>
+          <w:color w:val="333333"/>
+          <w:spacing w:val="3"/>
+          <w:sz w:val="20"/>
+          <w:szCs w:val="20"/>
+          <w:shd w:val="clear" w:color="auto" w:fill="F7F7F7"/>
+        </w:rPr>
+        <w:t>createsuperuser</w:t>
+      </w:r>
+      <w:proofErr w:type="spellEnd"/>
+    </w:p>
+    <w:p>
+      <w:pPr>
+        <w:rPr>
+          <w:rFonts w:ascii="Consolas" w:hAnsi="Consolas"/>
+          <w:color w:val="333333"/>
+          <w:spacing w:val="3"/>
+          <w:sz w:val="20"/>
+          <w:szCs w:val="20"/>
+          <w:shd w:val="clear" w:color="auto" w:fill="F7F7F7"/>
+        </w:rPr>
+      </w:pPr>
+    </w:p>
+    <w:p>
+      <w:pPr>
+        <w:pStyle w:val="Ttulo1"/>
+        <w:rPr>
+          <w:rStyle w:val="Textoennegrita"/>
+        </w:rPr>
+      </w:pPr>
+      <w:r>
+        <w:rPr>
+          <w:rStyle w:val="Textoennegrita"/>
+        </w:rPr>
+        <w:t>Django Shell</w:t>
+      </w:r>
+    </w:p>
+    <w:p>
+      <w:pPr>
+        <w:shd w:val="clear" w:color="auto" w:fill="F7F7F7"/>
+        <w:tabs>
+          <w:tab w:val="left" w:pos="916"/>
+          <w:tab w:val="left" w:pos="1832"/>
+          <w:tab w:val="left" w:pos="2748"/>
+          <w:tab w:val="left" w:pos="3664"/>
+          <w:tab w:val="left" w:pos="4580"/>
+          <w:tab w:val="left" w:pos="5496"/>
+          <w:tab w:val="left" w:pos="6412"/>
+          <w:tab w:val="left" w:pos="7328"/>
+          <w:tab w:val="left" w:pos="8244"/>
+          <w:tab w:val="left" w:pos="9160"/>
+          <w:tab w:val="left" w:pos="10076"/>
+          <w:tab w:val="left" w:pos="10992"/>
+          <w:tab w:val="left" w:pos="11908"/>
+          <w:tab w:val="left" w:pos="12824"/>
+          <w:tab w:val="left" w:pos="13740"/>
+          <w:tab w:val="left" w:pos="14656"/>
+        </w:tabs>
+        <w:wordWrap w:val="0"/>
+        <w:spacing w:after="0" w:line="240" w:lineRule="auto"/>
+        <w:rPr>
+          <w:rFonts w:ascii="Consolas" w:eastAsia="Times New Roman" w:hAnsi="Consolas" w:cs="Courier New"/>
+          <w:color w:val="333333"/>
+          <w:spacing w:val="3"/>
+          <w:sz w:val="20"/>
+          <w:szCs w:val="20"/>
+          <w:bdr w:val="none" w:sz="0" w:space="0" w:color="auto" w:frame="1"/>
+          <w:lang w:val="en-US" w:eastAsia="es-ES"/>
+        </w:rPr>
+      </w:pPr>
+      <w:r>
+        <w:rPr>
+          <w:rFonts w:ascii="Consolas" w:eastAsia="Times New Roman" w:hAnsi="Consolas" w:cs="Courier New"/>
+          <w:color w:val="333333"/>
+          <w:spacing w:val="3"/>
+          <w:sz w:val="20"/>
+          <w:szCs w:val="20"/>
+          <w:bdr w:val="none" w:sz="0" w:space="0" w:color="auto" w:frame="1"/>
+          <w:lang w:val="en-US" w:eastAsia="es-ES"/>
+        </w:rPr>
+        <w:t>(</w:t>
+      </w:r>
+      <w:proofErr w:type="spellStart"/>
+      <w:r>
+        <w:rPr>
+          <w:rFonts w:ascii="Consolas" w:eastAsia="Times New Roman" w:hAnsi="Consolas" w:cs="Courier New"/>
+          <w:color w:val="333333"/>
+          <w:spacing w:val="3"/>
+          <w:sz w:val="20"/>
+          <w:szCs w:val="20"/>
+          <w:bdr w:val="none" w:sz="0" w:space="0" w:color="auto" w:frame="1"/>
+          <w:lang w:val="en-US" w:eastAsia="es-ES"/>
+        </w:rPr>
+        <w:t>myvenv</w:t>
+      </w:r>
+      <w:proofErr w:type="spellEnd"/>
+      <w:r>
+        <w:rPr>
+          <w:rFonts w:ascii="Consolas" w:eastAsia="Times New Roman" w:hAnsi="Consolas" w:cs="Courier New"/>
+          <w:color w:val="333333"/>
+          <w:spacing w:val="3"/>
+          <w:sz w:val="20"/>
+          <w:szCs w:val="20"/>
+          <w:bdr w:val="none" w:sz="0" w:space="0" w:color="auto" w:frame="1"/>
+          <w:lang w:val="en-US" w:eastAsia="es-ES"/>
+        </w:rPr>
+        <w:t>) ~/</w:t>
+      </w:r>
+      <w:proofErr w:type="spellStart"/>
+      <w:r>
+        <w:rPr>
+          <w:rFonts w:ascii="Consolas" w:eastAsia="Times New Roman" w:hAnsi="Consolas" w:cs="Courier New"/>
+          <w:color w:val="333333"/>
+          <w:spacing w:val="3"/>
+          <w:sz w:val="20"/>
+          <w:szCs w:val="20"/>
+          <w:bdr w:val="none" w:sz="0" w:space="0" w:color="auto" w:frame="1"/>
+          <w:lang w:val="en-US" w:eastAsia="es-ES"/>
+        </w:rPr>
+        <w:t>djangogirls</w:t>
+      </w:r>
+      <w:proofErr w:type="spellEnd"/>
+      <w:r>
+        <w:rPr>
+          <w:rFonts w:ascii="Consolas" w:eastAsia="Times New Roman" w:hAnsi="Consolas" w:cs="Courier New"/>
+          <w:color w:val="333333"/>
+          <w:spacing w:val="3"/>
+          <w:sz w:val="20"/>
+          <w:szCs w:val="20"/>
+          <w:bdr w:val="none" w:sz="0" w:space="0" w:color="auto" w:frame="1"/>
+          <w:lang w:val="en-US" w:eastAsia="es-ES"/>
+        </w:rPr>
+        <w:t>$ python manage.py shell</w:t>
+      </w:r>
+    </w:p>
+    <w:p>
+      <w:pPr>
+        <w:shd w:val="clear" w:color="auto" w:fill="F7F7F7"/>
+        <w:tabs>
+          <w:tab w:val="left" w:pos="916"/>
+          <w:tab w:val="left" w:pos="1832"/>
+          <w:tab w:val="left" w:pos="2748"/>
+          <w:tab w:val="left" w:pos="3664"/>
+          <w:tab w:val="left" w:pos="4580"/>
+          <w:tab w:val="left" w:pos="5496"/>
+          <w:tab w:val="left" w:pos="6412"/>
+          <w:tab w:val="left" w:pos="7328"/>
+          <w:tab w:val="left" w:pos="8244"/>
+          <w:tab w:val="left" w:pos="9160"/>
+          <w:tab w:val="left" w:pos="10076"/>
+          <w:tab w:val="left" w:pos="10992"/>
+          <w:tab w:val="left" w:pos="11908"/>
+          <w:tab w:val="left" w:pos="12824"/>
+          <w:tab w:val="left" w:pos="13740"/>
+          <w:tab w:val="left" w:pos="14656"/>
+        </w:tabs>
+        <w:wordWrap w:val="0"/>
+        <w:spacing w:after="0" w:line="240" w:lineRule="auto"/>
+        <w:rPr>
+          <w:rFonts w:ascii="Consolas" w:eastAsia="Times New Roman" w:hAnsi="Consolas" w:cs="Courier New"/>
+          <w:color w:val="333333"/>
+          <w:spacing w:val="3"/>
+          <w:sz w:val="20"/>
+          <w:szCs w:val="20"/>
+          <w:bdr w:val="none" w:sz="0" w:space="0" w:color="auto" w:frame="1"/>
+          <w:lang w:val="en-US" w:eastAsia="es-ES"/>
+        </w:rPr>
+      </w:pPr>
+    </w:p>
+    <w:p>
+      <w:pPr>
+        <w:shd w:val="clear" w:color="auto" w:fill="F7F7F7"/>
+        <w:tabs>
+          <w:tab w:val="left" w:pos="916"/>
+          <w:tab w:val="left" w:pos="1832"/>
+          <w:tab w:val="left" w:pos="2748"/>
+          <w:tab w:val="left" w:pos="3664"/>
+          <w:tab w:val="left" w:pos="4580"/>
+          <w:tab w:val="left" w:pos="5496"/>
+          <w:tab w:val="left" w:pos="6412"/>
+          <w:tab w:val="left" w:pos="7328"/>
+          <w:tab w:val="left" w:pos="8244"/>
+          <w:tab w:val="left" w:pos="9160"/>
+          <w:tab w:val="left" w:pos="10076"/>
+          <w:tab w:val="left" w:pos="10992"/>
+          <w:tab w:val="left" w:pos="11908"/>
+          <w:tab w:val="left" w:pos="12824"/>
+          <w:tab w:val="left" w:pos="13740"/>
+          <w:tab w:val="left" w:pos="14656"/>
+        </w:tabs>
+        <w:wordWrap w:val="0"/>
+        <w:spacing w:after="0" w:line="240" w:lineRule="auto"/>
+        <w:rPr>
+          <w:rFonts w:ascii="Consolas" w:eastAsia="Times New Roman" w:hAnsi="Consolas" w:cs="Courier New"/>
+          <w:color w:val="333333"/>
+          <w:spacing w:val="3"/>
+          <w:sz w:val="20"/>
+          <w:szCs w:val="20"/>
+          <w:bdr w:val="none" w:sz="0" w:space="0" w:color="auto" w:frame="1"/>
+          <w:lang w:val="en-US" w:eastAsia="es-ES"/>
+        </w:rPr>
+      </w:pPr>
+    </w:p>
+    <w:p>
+      <w:pPr>
+        <w:shd w:val="clear" w:color="auto" w:fill="F7F7F7"/>
+        <w:tabs>
+          <w:tab w:val="left" w:pos="916"/>
+          <w:tab w:val="left" w:pos="1832"/>
+          <w:tab w:val="left" w:pos="2748"/>
+          <w:tab w:val="left" w:pos="3664"/>
+          <w:tab w:val="left" w:pos="4580"/>
+          <w:tab w:val="left" w:pos="5496"/>
+          <w:tab w:val="left" w:pos="6412"/>
+          <w:tab w:val="left" w:pos="7328"/>
+          <w:tab w:val="left" w:pos="8244"/>
+          <w:tab w:val="left" w:pos="9160"/>
+          <w:tab w:val="left" w:pos="10076"/>
+          <w:tab w:val="left" w:pos="10992"/>
+          <w:tab w:val="left" w:pos="11908"/>
+          <w:tab w:val="left" w:pos="12824"/>
+          <w:tab w:val="left" w:pos="13740"/>
+          <w:tab w:val="left" w:pos="14656"/>
+        </w:tabs>
+        <w:wordWrap w:val="0"/>
+        <w:spacing w:after="0" w:line="240" w:lineRule="auto"/>
+        <w:rPr>
+          <w:rFonts w:ascii="Consolas" w:eastAsia="Times New Roman" w:hAnsi="Consolas" w:cs="Courier New"/>
+          <w:color w:val="333333"/>
+          <w:spacing w:val="3"/>
+          <w:sz w:val="20"/>
+          <w:szCs w:val="20"/>
+          <w:bdr w:val="none" w:sz="0" w:space="0" w:color="auto" w:frame="1"/>
+          <w:lang w:val="en-US" w:eastAsia="es-ES"/>
+        </w:rPr>
+      </w:pPr>
+    </w:p>
+    <w:p>
+      <w:pPr>
+        <w:shd w:val="clear" w:color="auto" w:fill="F7F7F7"/>
+        <w:tabs>
+          <w:tab w:val="left" w:pos="916"/>
+          <w:tab w:val="left" w:pos="1832"/>
+          <w:tab w:val="left" w:pos="2748"/>
+          <w:tab w:val="left" w:pos="3664"/>
+          <w:tab w:val="left" w:pos="4580"/>
+          <w:tab w:val="left" w:pos="5496"/>
+          <w:tab w:val="left" w:pos="6412"/>
+          <w:tab w:val="left" w:pos="7328"/>
+          <w:tab w:val="left" w:pos="8244"/>
+          <w:tab w:val="left" w:pos="9160"/>
+          <w:tab w:val="left" w:pos="10076"/>
+          <w:tab w:val="left" w:pos="10992"/>
+          <w:tab w:val="left" w:pos="11908"/>
+          <w:tab w:val="left" w:pos="12824"/>
+          <w:tab w:val="left" w:pos="13740"/>
+          <w:tab w:val="left" w:pos="14656"/>
+        </w:tabs>
+        <w:wordWrap w:val="0"/>
+        <w:spacing w:after="0" w:line="240" w:lineRule="auto"/>
+        <w:rPr>
+          <w:rFonts w:ascii="Consolas" w:eastAsia="Times New Roman" w:hAnsi="Consolas" w:cs="Courier New"/>
+          <w:color w:val="333333"/>
+          <w:spacing w:val="3"/>
+          <w:sz w:val="20"/>
+          <w:szCs w:val="20"/>
+          <w:bdr w:val="none" w:sz="0" w:space="0" w:color="auto" w:frame="1"/>
+          <w:lang w:val="en-US" w:eastAsia="es-ES"/>
+        </w:rPr>
+      </w:pPr>
+      <w:r>
+        <w:rPr>
+          <w:rFonts w:ascii="Consolas" w:eastAsia="Times New Roman" w:hAnsi="Consolas" w:cs="Courier New"/>
+          <w:color w:val="333333"/>
+          <w:spacing w:val="3"/>
+          <w:sz w:val="20"/>
+          <w:szCs w:val="20"/>
+          <w:bdr w:val="none" w:sz="0" w:space="0" w:color="auto" w:frame="1"/>
+          <w:lang w:val="en-US" w:eastAsia="es-ES"/>
+        </w:rPr>
+        <w:t>Its important to include a Schema Objects</w:t>
+      </w:r>
+    </w:p>
+    <w:p>
+      <w:pPr>
+        <w:shd w:val="clear" w:color="auto" w:fill="F7F7F7"/>
+        <w:tabs>
+          <w:tab w:val="left" w:pos="916"/>
+          <w:tab w:val="left" w:pos="1832"/>
+          <w:tab w:val="left" w:pos="2748"/>
+          <w:tab w:val="left" w:pos="3664"/>
+          <w:tab w:val="left" w:pos="4580"/>
+          <w:tab w:val="left" w:pos="5496"/>
+          <w:tab w:val="left" w:pos="6412"/>
+          <w:tab w:val="left" w:pos="7328"/>
+          <w:tab w:val="left" w:pos="8244"/>
+          <w:tab w:val="left" w:pos="9160"/>
+          <w:tab w:val="left" w:pos="10076"/>
+          <w:tab w:val="left" w:pos="10992"/>
+          <w:tab w:val="left" w:pos="11908"/>
+          <w:tab w:val="left" w:pos="12824"/>
+          <w:tab w:val="left" w:pos="13740"/>
+          <w:tab w:val="left" w:pos="14656"/>
+        </w:tabs>
+        <w:wordWrap w:val="0"/>
+        <w:spacing w:after="0" w:line="240" w:lineRule="auto"/>
+        <w:rPr>
+          <w:rFonts w:ascii="Consolas" w:eastAsia="Times New Roman" w:hAnsi="Consolas" w:cs="Courier New"/>
+          <w:color w:val="333333"/>
+          <w:spacing w:val="3"/>
+          <w:sz w:val="24"/>
+          <w:szCs w:val="24"/>
           <w:lang w:eastAsia="es-ES"/>
         </w:rPr>
       </w:pPr>
+      <w:r>
+        <w:rPr>
+          <w:rFonts w:ascii="Consolas" w:eastAsia="Times New Roman" w:hAnsi="Consolas" w:cs="Courier New"/>
+          <w:color w:val="F5871F"/>
+          <w:spacing w:val="3"/>
+          <w:sz w:val="20"/>
+          <w:szCs w:val="20"/>
+          <w:bdr w:val="none" w:sz="0" w:space="0" w:color="auto" w:frame="1"/>
+          <w:lang w:eastAsia="es-ES"/>
+        </w:rPr>
+        <w:t xml:space="preserve">&gt;&gt;&gt; </w:t>
+      </w:r>
       <w:proofErr w:type="spellStart"/>
       <w:r>
         <w:rPr>
           <w:rFonts w:ascii="Consolas" w:eastAsia="Times New Roman" w:hAnsi="Consolas" w:cs="Courier New"/>
-          <w:color w:val="333333"/>
+          <w:color w:val="8959A8"/>
           <w:spacing w:val="3"/>
           <w:sz w:val="20"/>
           <w:szCs w:val="20"/>
           <w:bdr w:val="none" w:sz="0" w:space="0" w:color="auto" w:frame="1"/>
           <w:lang w:eastAsia="es-ES"/>
         </w:rPr>
-        <w:t>python</w:t>
+        <w:t>from</w:t>
       </w:r>
       <w:proofErr w:type="spellEnd"/>
       <w:r>
@@ -945,9 +1492,10 @@
           <w:bdr w:val="none" w:sz="0" w:space="0" w:color="auto" w:frame="1"/>
           <w:lang w:eastAsia="es-ES"/>
         </w:rPr>
-        <w:t xml:space="preserve"> manage.py </w:t>
+        <w:t xml:space="preserve"> </w:t>
       </w:r>
       <w:proofErr w:type="spellStart"/>
+      <w:proofErr w:type="gramStart"/>
       <w:r>
         <w:rPr>
           <w:rFonts w:ascii="Consolas" w:eastAsia="Times New Roman" w:hAnsi="Consolas" w:cs="Courier New"/>
@@ -958,9 +1506,10 @@
           <w:bdr w:val="none" w:sz="0" w:space="0" w:color="auto" w:frame="1"/>
           <w:lang w:eastAsia="es-ES"/>
         </w:rPr>
-        <w:t>startapp</w:t>
+        <w:t>blog.models</w:t>
       </w:r>
       <w:proofErr w:type="spellEnd"/>
+      <w:proofErr w:type="gramEnd"/>
       <w:r>
         <w:rPr>
           <w:rFonts w:ascii="Consolas" w:eastAsia="Times New Roman" w:hAnsi="Consolas" w:cs="Courier New"/>
@@ -971,35 +1520,1851 @@
           <w:bdr w:val="none" w:sz="0" w:space="0" w:color="auto" w:frame="1"/>
           <w:lang w:eastAsia="es-ES"/>
         </w:rPr>
-        <w:t xml:space="preserve"> blog</w:t>
-      </w:r>
-    </w:p>
-    <w:p>
-      <w:pPr>
-        <w:rPr>
-          <w:lang w:val="en-US"/>
-        </w:rPr>
-      </w:pPr>
-    </w:p>
-    <w:p>
-      <w:pPr>
-        <w:rPr>
-          <w:lang w:val="en-US"/>
-        </w:rPr>
-      </w:pPr>
-    </w:p>
-    <w:p>
-      <w:pPr>
-        <w:rPr>
-          <w:lang w:val="en-US"/>
-        </w:rPr>
-      </w:pPr>
-      <w:r>
-        <w:rPr>
-          <w:lang w:val="en-US"/>
-        </w:rPr>
-        <w:t>Create tables for models in your database</w:t>
-      </w:r>
+        <w:t xml:space="preserve"> </w:t>
+      </w:r>
+      <w:proofErr w:type="spellStart"/>
+      <w:r>
+        <w:rPr>
+          <w:rFonts w:ascii="Consolas" w:eastAsia="Times New Roman" w:hAnsi="Consolas" w:cs="Courier New"/>
+          <w:color w:val="8959A8"/>
+          <w:spacing w:val="3"/>
+          <w:sz w:val="20"/>
+          <w:szCs w:val="20"/>
+          <w:bdr w:val="none" w:sz="0" w:space="0" w:color="auto" w:frame="1"/>
+          <w:lang w:eastAsia="es-ES"/>
+        </w:rPr>
+        <w:t>import</w:t>
+      </w:r>
+      <w:proofErr w:type="spellEnd"/>
+      <w:r>
+        <w:rPr>
+          <w:rFonts w:ascii="Consolas" w:eastAsia="Times New Roman" w:hAnsi="Consolas" w:cs="Courier New"/>
+          <w:color w:val="333333"/>
+          <w:spacing w:val="3"/>
+          <w:sz w:val="20"/>
+          <w:szCs w:val="20"/>
+          <w:bdr w:val="none" w:sz="0" w:space="0" w:color="auto" w:frame="1"/>
+          <w:lang w:eastAsia="es-ES"/>
+        </w:rPr>
+        <w:t xml:space="preserve"> Post</w:t>
+      </w:r>
+    </w:p>
+    <w:p>
+      <w:pPr>
+        <w:shd w:val="clear" w:color="auto" w:fill="F7F7F7"/>
+        <w:tabs>
+          <w:tab w:val="left" w:pos="916"/>
+          <w:tab w:val="left" w:pos="1832"/>
+          <w:tab w:val="left" w:pos="2748"/>
+          <w:tab w:val="left" w:pos="3664"/>
+          <w:tab w:val="left" w:pos="4580"/>
+          <w:tab w:val="left" w:pos="5496"/>
+          <w:tab w:val="left" w:pos="6412"/>
+          <w:tab w:val="left" w:pos="7328"/>
+          <w:tab w:val="left" w:pos="8244"/>
+          <w:tab w:val="left" w:pos="9160"/>
+          <w:tab w:val="left" w:pos="10076"/>
+          <w:tab w:val="left" w:pos="10992"/>
+          <w:tab w:val="left" w:pos="11908"/>
+          <w:tab w:val="left" w:pos="12824"/>
+          <w:tab w:val="left" w:pos="13740"/>
+          <w:tab w:val="left" w:pos="14656"/>
+        </w:tabs>
+        <w:wordWrap w:val="0"/>
+        <w:spacing w:after="0" w:line="240" w:lineRule="auto"/>
+        <w:rPr>
+          <w:rFonts w:ascii="Consolas" w:eastAsia="Times New Roman" w:hAnsi="Consolas" w:cs="Courier New"/>
+          <w:color w:val="333333"/>
+          <w:spacing w:val="3"/>
+          <w:sz w:val="24"/>
+          <w:szCs w:val="24"/>
+          <w:lang w:val="en-US" w:eastAsia="es-ES"/>
+        </w:rPr>
+      </w:pPr>
+    </w:p>
+    <w:p>
+      <w:pPr>
+        <w:shd w:val="clear" w:color="auto" w:fill="F7F7F7"/>
+        <w:tabs>
+          <w:tab w:val="left" w:pos="916"/>
+          <w:tab w:val="left" w:pos="1832"/>
+          <w:tab w:val="left" w:pos="2748"/>
+          <w:tab w:val="left" w:pos="3664"/>
+          <w:tab w:val="left" w:pos="4580"/>
+          <w:tab w:val="left" w:pos="5496"/>
+          <w:tab w:val="left" w:pos="6412"/>
+          <w:tab w:val="left" w:pos="7328"/>
+          <w:tab w:val="left" w:pos="8244"/>
+          <w:tab w:val="left" w:pos="9160"/>
+          <w:tab w:val="left" w:pos="10076"/>
+          <w:tab w:val="left" w:pos="10992"/>
+          <w:tab w:val="left" w:pos="11908"/>
+          <w:tab w:val="left" w:pos="12824"/>
+          <w:tab w:val="left" w:pos="13740"/>
+          <w:tab w:val="left" w:pos="14656"/>
+        </w:tabs>
+        <w:wordWrap w:val="0"/>
+        <w:spacing w:after="0" w:line="240" w:lineRule="auto"/>
+        <w:rPr>
+          <w:rFonts w:ascii="Consolas" w:eastAsia="Times New Roman" w:hAnsi="Consolas" w:cs="Courier New"/>
+          <w:color w:val="333333"/>
+          <w:spacing w:val="3"/>
+          <w:sz w:val="24"/>
+          <w:szCs w:val="24"/>
+          <w:lang w:val="en-US" w:eastAsia="es-ES"/>
+        </w:rPr>
+      </w:pPr>
+      <w:r>
+        <w:rPr>
+          <w:rFonts w:ascii="Consolas" w:eastAsia="Times New Roman" w:hAnsi="Consolas" w:cs="Courier New"/>
+          <w:color w:val="333333"/>
+          <w:spacing w:val="3"/>
+          <w:sz w:val="24"/>
+          <w:szCs w:val="24"/>
+          <w:lang w:val="en-US" w:eastAsia="es-ES"/>
+        </w:rPr>
+        <w:t>To get a simple Select All use</w:t>
+      </w:r>
+    </w:p>
+    <w:p>
+      <w:pPr>
+        <w:shd w:val="clear" w:color="auto" w:fill="F7F7F7"/>
+        <w:tabs>
+          <w:tab w:val="left" w:pos="916"/>
+          <w:tab w:val="left" w:pos="1832"/>
+          <w:tab w:val="left" w:pos="2748"/>
+          <w:tab w:val="left" w:pos="3664"/>
+          <w:tab w:val="left" w:pos="4580"/>
+          <w:tab w:val="left" w:pos="5496"/>
+          <w:tab w:val="left" w:pos="6412"/>
+          <w:tab w:val="left" w:pos="7328"/>
+          <w:tab w:val="left" w:pos="8244"/>
+          <w:tab w:val="left" w:pos="9160"/>
+          <w:tab w:val="left" w:pos="10076"/>
+          <w:tab w:val="left" w:pos="10992"/>
+          <w:tab w:val="left" w:pos="11908"/>
+          <w:tab w:val="left" w:pos="12824"/>
+          <w:tab w:val="left" w:pos="13740"/>
+          <w:tab w:val="left" w:pos="14656"/>
+        </w:tabs>
+        <w:wordWrap w:val="0"/>
+        <w:spacing w:after="0" w:line="240" w:lineRule="auto"/>
+        <w:rPr>
+          <w:rFonts w:ascii="Consolas" w:eastAsia="Times New Roman" w:hAnsi="Consolas" w:cs="Courier New"/>
+          <w:color w:val="333333"/>
+          <w:spacing w:val="3"/>
+          <w:sz w:val="24"/>
+          <w:szCs w:val="24"/>
+          <w:lang w:val="en-US" w:eastAsia="es-ES"/>
+        </w:rPr>
+      </w:pPr>
+      <w:proofErr w:type="spellStart"/>
+      <w:proofErr w:type="gramStart"/>
+      <w:r>
+        <w:rPr>
+          <w:rFonts w:ascii="Consolas" w:eastAsia="Times New Roman" w:hAnsi="Consolas" w:cs="Courier New"/>
+          <w:color w:val="333333"/>
+          <w:spacing w:val="3"/>
+          <w:sz w:val="24"/>
+          <w:szCs w:val="24"/>
+          <w:lang w:val="en-US" w:eastAsia="es-ES"/>
+        </w:rPr>
+        <w:t>Post.objects.all</w:t>
+      </w:r>
+      <w:proofErr w:type="spellEnd"/>
+      <w:r>
+        <w:rPr>
+          <w:rFonts w:ascii="Consolas" w:eastAsia="Times New Roman" w:hAnsi="Consolas" w:cs="Courier New"/>
+          <w:color w:val="333333"/>
+          <w:spacing w:val="3"/>
+          <w:sz w:val="24"/>
+          <w:szCs w:val="24"/>
+          <w:lang w:val="en-US" w:eastAsia="es-ES"/>
+        </w:rPr>
+        <w:t>(</w:t>
+      </w:r>
+      <w:proofErr w:type="gramEnd"/>
+      <w:r>
+        <w:rPr>
+          <w:rFonts w:ascii="Consolas" w:eastAsia="Times New Roman" w:hAnsi="Consolas" w:cs="Courier New"/>
+          <w:color w:val="333333"/>
+          <w:spacing w:val="3"/>
+          <w:sz w:val="24"/>
+          <w:szCs w:val="24"/>
+          <w:lang w:val="en-US" w:eastAsia="es-ES"/>
+        </w:rPr>
+        <w:t>)</w:t>
+      </w:r>
+    </w:p>
+    <w:p>
+      <w:pPr>
+        <w:shd w:val="clear" w:color="auto" w:fill="F7F7F7"/>
+        <w:tabs>
+          <w:tab w:val="left" w:pos="916"/>
+          <w:tab w:val="left" w:pos="1832"/>
+          <w:tab w:val="left" w:pos="2748"/>
+          <w:tab w:val="left" w:pos="3664"/>
+          <w:tab w:val="left" w:pos="4580"/>
+          <w:tab w:val="left" w:pos="5496"/>
+          <w:tab w:val="left" w:pos="6412"/>
+          <w:tab w:val="left" w:pos="7328"/>
+          <w:tab w:val="left" w:pos="8244"/>
+          <w:tab w:val="left" w:pos="9160"/>
+          <w:tab w:val="left" w:pos="10076"/>
+          <w:tab w:val="left" w:pos="10992"/>
+          <w:tab w:val="left" w:pos="11908"/>
+          <w:tab w:val="left" w:pos="12824"/>
+          <w:tab w:val="left" w:pos="13740"/>
+          <w:tab w:val="left" w:pos="14656"/>
+        </w:tabs>
+        <w:wordWrap w:val="0"/>
+        <w:spacing w:after="0" w:line="240" w:lineRule="auto"/>
+        <w:rPr>
+          <w:rFonts w:ascii="Consolas" w:eastAsia="Times New Roman" w:hAnsi="Consolas" w:cs="Courier New"/>
+          <w:color w:val="333333"/>
+          <w:spacing w:val="3"/>
+          <w:sz w:val="24"/>
+          <w:szCs w:val="24"/>
+          <w:lang w:val="en-US" w:eastAsia="es-ES"/>
+        </w:rPr>
+      </w:pPr>
+      <w:r>
+        <w:rPr>
+          <w:rFonts w:ascii="Consolas" w:eastAsia="Times New Roman" w:hAnsi="Consolas" w:cs="Courier New"/>
+          <w:color w:val="333333"/>
+          <w:spacing w:val="3"/>
+          <w:sz w:val="24"/>
+          <w:szCs w:val="24"/>
+          <w:lang w:val="en-US" w:eastAsia="es-ES"/>
+        </w:rPr>
+        <w:t>Where Post is the Class in your model.py</w:t>
+      </w:r>
+    </w:p>
+    <w:p>
+      <w:pPr>
+        <w:shd w:val="clear" w:color="auto" w:fill="F7F7F7"/>
+        <w:tabs>
+          <w:tab w:val="left" w:pos="916"/>
+          <w:tab w:val="left" w:pos="1832"/>
+          <w:tab w:val="left" w:pos="2748"/>
+          <w:tab w:val="left" w:pos="3664"/>
+          <w:tab w:val="left" w:pos="4580"/>
+          <w:tab w:val="left" w:pos="5496"/>
+          <w:tab w:val="left" w:pos="6412"/>
+          <w:tab w:val="left" w:pos="7328"/>
+          <w:tab w:val="left" w:pos="8244"/>
+          <w:tab w:val="left" w:pos="9160"/>
+          <w:tab w:val="left" w:pos="10076"/>
+          <w:tab w:val="left" w:pos="10992"/>
+          <w:tab w:val="left" w:pos="11908"/>
+          <w:tab w:val="left" w:pos="12824"/>
+          <w:tab w:val="left" w:pos="13740"/>
+          <w:tab w:val="left" w:pos="14656"/>
+        </w:tabs>
+        <w:wordWrap w:val="0"/>
+        <w:spacing w:after="0" w:line="240" w:lineRule="auto"/>
+        <w:rPr>
+          <w:rFonts w:ascii="Consolas" w:eastAsia="Times New Roman" w:hAnsi="Consolas" w:cs="Courier New"/>
+          <w:color w:val="333333"/>
+          <w:spacing w:val="3"/>
+          <w:sz w:val="24"/>
+          <w:szCs w:val="24"/>
+          <w:lang w:val="en-US" w:eastAsia="es-ES"/>
+        </w:rPr>
+      </w:pPr>
+    </w:p>
+    <w:p>
+      <w:pPr>
+        <w:shd w:val="clear" w:color="auto" w:fill="F7F7F7"/>
+        <w:tabs>
+          <w:tab w:val="left" w:pos="916"/>
+          <w:tab w:val="left" w:pos="1832"/>
+          <w:tab w:val="left" w:pos="2748"/>
+          <w:tab w:val="left" w:pos="3664"/>
+          <w:tab w:val="left" w:pos="4580"/>
+          <w:tab w:val="left" w:pos="5496"/>
+          <w:tab w:val="left" w:pos="6412"/>
+          <w:tab w:val="left" w:pos="7328"/>
+          <w:tab w:val="left" w:pos="8244"/>
+          <w:tab w:val="left" w:pos="9160"/>
+          <w:tab w:val="left" w:pos="10076"/>
+          <w:tab w:val="left" w:pos="10992"/>
+          <w:tab w:val="left" w:pos="11908"/>
+          <w:tab w:val="left" w:pos="12824"/>
+          <w:tab w:val="left" w:pos="13740"/>
+          <w:tab w:val="left" w:pos="14656"/>
+        </w:tabs>
+        <w:wordWrap w:val="0"/>
+        <w:spacing w:after="0" w:line="240" w:lineRule="auto"/>
+        <w:rPr>
+          <w:rFonts w:ascii="Consolas" w:eastAsia="Times New Roman" w:hAnsi="Consolas" w:cs="Courier New"/>
+          <w:color w:val="333333"/>
+          <w:spacing w:val="3"/>
+          <w:sz w:val="24"/>
+          <w:szCs w:val="24"/>
+          <w:lang w:val="en-US" w:eastAsia="es-ES"/>
+        </w:rPr>
+      </w:pPr>
+      <w:r>
+        <w:rPr>
+          <w:rFonts w:ascii="Consolas" w:eastAsia="Times New Roman" w:hAnsi="Consolas" w:cs="Courier New"/>
+          <w:color w:val="333333"/>
+          <w:spacing w:val="3"/>
+          <w:sz w:val="24"/>
+          <w:szCs w:val="24"/>
+          <w:lang w:val="en-US" w:eastAsia="es-ES"/>
+        </w:rPr>
+        <w:t>Add a new object</w:t>
+      </w:r>
+    </w:p>
+    <w:p>
+      <w:pPr>
+        <w:pStyle w:val="HTMLconformatoprevio"/>
+        <w:shd w:val="clear" w:color="auto" w:fill="F7F7F7"/>
+        <w:wordWrap w:val="0"/>
+        <w:rPr>
+          <w:rStyle w:val="Ttulo1Car"/>
+          <w:rFonts w:ascii="Consolas" w:hAnsi="Consolas"/>
+          <w:color w:val="F5871F"/>
+          <w:spacing w:val="3"/>
+          <w:bdr w:val="none" w:sz="0" w:space="0" w:color="auto" w:frame="1"/>
+          <w:lang w:val="en-US"/>
+        </w:rPr>
+      </w:pPr>
+      <w:r>
+        <w:rPr>
+          <w:rFonts w:ascii="Consolas" w:hAnsi="Consolas"/>
+          <w:color w:val="333333"/>
+          <w:spacing w:val="3"/>
+          <w:sz w:val="24"/>
+          <w:szCs w:val="24"/>
+          <w:lang w:val="en-US"/>
+        </w:rPr>
+        <w:t xml:space="preserve">The Post Object requires an object from authors, then, we need to create </w:t>
+      </w:r>
+      <w:proofErr w:type="spellStart"/>
+      <w:proofErr w:type="gramStart"/>
+      <w:r>
+        <w:rPr>
+          <w:rFonts w:ascii="Consolas" w:hAnsi="Consolas"/>
+          <w:color w:val="333333"/>
+          <w:spacing w:val="3"/>
+          <w:sz w:val="24"/>
+          <w:szCs w:val="24"/>
+          <w:lang w:val="en-US"/>
+        </w:rPr>
+        <w:t>a</w:t>
+      </w:r>
+      <w:proofErr w:type="spellEnd"/>
+      <w:proofErr w:type="gramEnd"/>
+      <w:r>
+        <w:rPr>
+          <w:rFonts w:ascii="Consolas" w:hAnsi="Consolas"/>
+          <w:color w:val="333333"/>
+          <w:spacing w:val="3"/>
+          <w:sz w:val="24"/>
+          <w:szCs w:val="24"/>
+          <w:lang w:val="en-US"/>
+        </w:rPr>
+        <w:t xml:space="preserve"> object with the user</w:t>
+      </w:r>
+      <w:r>
+        <w:rPr>
+          <w:rStyle w:val="Ttulo1Car"/>
+          <w:rFonts w:ascii="Consolas" w:hAnsi="Consolas"/>
+          <w:color w:val="F5871F"/>
+          <w:spacing w:val="3"/>
+          <w:bdr w:val="none" w:sz="0" w:space="0" w:color="auto" w:frame="1"/>
+          <w:lang w:val="en-US"/>
+        </w:rPr>
+        <w:t xml:space="preserve"> </w:t>
+      </w:r>
+    </w:p>
+    <w:p>
+      <w:pPr>
+        <w:pStyle w:val="HTMLconformatoprevio"/>
+        <w:shd w:val="clear" w:color="auto" w:fill="F7F7F7"/>
+        <w:wordWrap w:val="0"/>
+        <w:rPr>
+          <w:rFonts w:ascii="Consolas" w:hAnsi="Consolas"/>
+          <w:color w:val="333333"/>
+          <w:spacing w:val="3"/>
+          <w:bdr w:val="none" w:sz="0" w:space="0" w:color="auto" w:frame="1"/>
+          <w:lang w:val="en-US"/>
+        </w:rPr>
+      </w:pPr>
+      <w:r>
+        <w:rPr>
+          <w:rFonts w:ascii="Consolas" w:hAnsi="Consolas"/>
+          <w:color w:val="F5871F"/>
+          <w:spacing w:val="3"/>
+          <w:bdr w:val="none" w:sz="0" w:space="0" w:color="auto" w:frame="1"/>
+          <w:lang w:val="en-US"/>
+        </w:rPr>
+        <w:t xml:space="preserve">&gt;&gt;&gt; </w:t>
+      </w:r>
+      <w:r>
+        <w:rPr>
+          <w:rFonts w:ascii="Consolas" w:hAnsi="Consolas"/>
+          <w:color w:val="8959A8"/>
+          <w:spacing w:val="3"/>
+          <w:bdr w:val="none" w:sz="0" w:space="0" w:color="auto" w:frame="1"/>
+          <w:lang w:val="en-US"/>
+        </w:rPr>
+        <w:t>from</w:t>
+      </w:r>
+      <w:r>
+        <w:rPr>
+          <w:rFonts w:ascii="Consolas" w:hAnsi="Consolas"/>
+          <w:color w:val="333333"/>
+          <w:spacing w:val="3"/>
+          <w:bdr w:val="none" w:sz="0" w:space="0" w:color="auto" w:frame="1"/>
+          <w:lang w:val="en-US"/>
+        </w:rPr>
+        <w:t xml:space="preserve"> </w:t>
+      </w:r>
+      <w:proofErr w:type="spellStart"/>
+      <w:proofErr w:type="gramStart"/>
+      <w:r>
+        <w:rPr>
+          <w:rFonts w:ascii="Consolas" w:hAnsi="Consolas"/>
+          <w:color w:val="333333"/>
+          <w:spacing w:val="3"/>
+          <w:bdr w:val="none" w:sz="0" w:space="0" w:color="auto" w:frame="1"/>
+          <w:lang w:val="en-US"/>
+        </w:rPr>
+        <w:t>django.contrib</w:t>
+      </w:r>
+      <w:proofErr w:type="gramEnd"/>
+      <w:r>
+        <w:rPr>
+          <w:rFonts w:ascii="Consolas" w:hAnsi="Consolas"/>
+          <w:color w:val="333333"/>
+          <w:spacing w:val="3"/>
+          <w:bdr w:val="none" w:sz="0" w:space="0" w:color="auto" w:frame="1"/>
+          <w:lang w:val="en-US"/>
+        </w:rPr>
+        <w:t>.auth.models</w:t>
+      </w:r>
+      <w:proofErr w:type="spellEnd"/>
+      <w:r>
+        <w:rPr>
+          <w:rFonts w:ascii="Consolas" w:hAnsi="Consolas"/>
+          <w:color w:val="333333"/>
+          <w:spacing w:val="3"/>
+          <w:bdr w:val="none" w:sz="0" w:space="0" w:color="auto" w:frame="1"/>
+          <w:lang w:val="en-US"/>
+        </w:rPr>
+        <w:t xml:space="preserve"> </w:t>
+      </w:r>
+      <w:r>
+        <w:rPr>
+          <w:rFonts w:ascii="Consolas" w:hAnsi="Consolas"/>
+          <w:color w:val="8959A8"/>
+          <w:spacing w:val="3"/>
+          <w:bdr w:val="none" w:sz="0" w:space="0" w:color="auto" w:frame="1"/>
+          <w:lang w:val="en-US"/>
+        </w:rPr>
+        <w:t>import</w:t>
+      </w:r>
+      <w:r>
+        <w:rPr>
+          <w:rFonts w:ascii="Consolas" w:hAnsi="Consolas"/>
+          <w:color w:val="333333"/>
+          <w:spacing w:val="3"/>
+          <w:bdr w:val="none" w:sz="0" w:space="0" w:color="auto" w:frame="1"/>
+          <w:lang w:val="en-US"/>
+        </w:rPr>
+        <w:t xml:space="preserve"> User</w:t>
+      </w:r>
+    </w:p>
+    <w:p>
+      <w:pPr>
+        <w:pStyle w:val="HTMLconformatoprevio"/>
+        <w:shd w:val="clear" w:color="auto" w:fill="F7F7F7"/>
+        <w:wordWrap w:val="0"/>
+        <w:rPr>
+          <w:rFonts w:ascii="Consolas" w:hAnsi="Consolas"/>
+          <w:color w:val="333333"/>
+          <w:spacing w:val="3"/>
+          <w:bdr w:val="none" w:sz="0" w:space="0" w:color="auto" w:frame="1"/>
+          <w:lang w:val="en-US"/>
+        </w:rPr>
+      </w:pPr>
+    </w:p>
+    <w:p>
+      <w:pPr>
+        <w:pStyle w:val="HTMLconformatoprevio"/>
+        <w:shd w:val="clear" w:color="auto" w:fill="F7F7F7"/>
+        <w:wordWrap w:val="0"/>
+        <w:rPr>
+          <w:rFonts w:ascii="Consolas" w:hAnsi="Consolas"/>
+          <w:color w:val="333333"/>
+          <w:spacing w:val="3"/>
+          <w:bdr w:val="none" w:sz="0" w:space="0" w:color="auto" w:frame="1"/>
+          <w:lang w:val="en-US"/>
+        </w:rPr>
+      </w:pPr>
+      <w:r>
+        <w:rPr>
+          <w:rFonts w:ascii="Consolas" w:hAnsi="Consolas"/>
+          <w:color w:val="333333"/>
+          <w:spacing w:val="3"/>
+          <w:bdr w:val="none" w:sz="0" w:space="0" w:color="auto" w:frame="1"/>
+          <w:lang w:val="en-US"/>
+        </w:rPr>
+        <w:t>And get the information about a user</w:t>
+      </w:r>
+    </w:p>
+    <w:p>
+      <w:pPr>
+        <w:pStyle w:val="HTMLconformatoprevio"/>
+        <w:shd w:val="clear" w:color="auto" w:fill="F7F7F7"/>
+        <w:wordWrap w:val="0"/>
+        <w:rPr>
+          <w:rFonts w:ascii="Consolas" w:hAnsi="Consolas"/>
+          <w:color w:val="333333"/>
+          <w:spacing w:val="3"/>
+          <w:bdr w:val="none" w:sz="0" w:space="0" w:color="auto" w:frame="1"/>
+          <w:lang w:val="en-US"/>
+        </w:rPr>
+      </w:pPr>
+      <w:r>
+        <w:rPr>
+          <w:rFonts w:ascii="Consolas" w:hAnsi="Consolas"/>
+          <w:color w:val="333333"/>
+          <w:spacing w:val="3"/>
+          <w:bdr w:val="none" w:sz="0" w:space="0" w:color="auto" w:frame="1"/>
+          <w:lang w:val="en-US"/>
+        </w:rPr>
+        <w:t xml:space="preserve">me = </w:t>
+      </w:r>
+      <w:proofErr w:type="spellStart"/>
+      <w:proofErr w:type="gramStart"/>
+      <w:r>
+        <w:rPr>
+          <w:rFonts w:ascii="Consolas" w:hAnsi="Consolas"/>
+          <w:color w:val="333333"/>
+          <w:spacing w:val="3"/>
+          <w:bdr w:val="none" w:sz="0" w:space="0" w:color="auto" w:frame="1"/>
+          <w:lang w:val="en-US"/>
+        </w:rPr>
+        <w:t>User.objects.get</w:t>
+      </w:r>
+      <w:proofErr w:type="spellEnd"/>
+      <w:r>
+        <w:rPr>
+          <w:rFonts w:ascii="Consolas" w:hAnsi="Consolas"/>
+          <w:color w:val="333333"/>
+          <w:spacing w:val="3"/>
+          <w:bdr w:val="none" w:sz="0" w:space="0" w:color="auto" w:frame="1"/>
+          <w:lang w:val="en-US"/>
+        </w:rPr>
+        <w:t>(</w:t>
+      </w:r>
+      <w:proofErr w:type="gramEnd"/>
+      <w:r>
+        <w:rPr>
+          <w:rFonts w:ascii="Consolas" w:hAnsi="Consolas"/>
+          <w:color w:val="333333"/>
+          <w:spacing w:val="3"/>
+          <w:bdr w:val="none" w:sz="0" w:space="0" w:color="auto" w:frame="1"/>
+          <w:lang w:val="en-US"/>
+        </w:rPr>
+        <w:t>username = ‘username’)</w:t>
+      </w:r>
+    </w:p>
+    <w:p>
+      <w:pPr>
+        <w:pStyle w:val="HTMLconformatoprevio"/>
+        <w:shd w:val="clear" w:color="auto" w:fill="F7F7F7"/>
+        <w:wordWrap w:val="0"/>
+        <w:rPr>
+          <w:rFonts w:ascii="Consolas" w:hAnsi="Consolas"/>
+          <w:color w:val="333333"/>
+          <w:spacing w:val="3"/>
+          <w:bdr w:val="none" w:sz="0" w:space="0" w:color="auto" w:frame="1"/>
+          <w:lang w:val="en-US"/>
+        </w:rPr>
+      </w:pPr>
+    </w:p>
+    <w:p>
+      <w:pPr>
+        <w:pStyle w:val="HTMLconformatoprevio"/>
+        <w:shd w:val="clear" w:color="auto" w:fill="F7F7F7"/>
+        <w:wordWrap w:val="0"/>
+        <w:rPr>
+          <w:rFonts w:ascii="Consolas" w:hAnsi="Consolas"/>
+          <w:color w:val="333333"/>
+          <w:spacing w:val="3"/>
+          <w:bdr w:val="none" w:sz="0" w:space="0" w:color="auto" w:frame="1"/>
+          <w:lang w:val="en-US"/>
+        </w:rPr>
+      </w:pPr>
+      <w:r>
+        <w:rPr>
+          <w:rFonts w:ascii="Consolas" w:hAnsi="Consolas"/>
+          <w:color w:val="333333"/>
+          <w:spacing w:val="3"/>
+          <w:bdr w:val="none" w:sz="0" w:space="0" w:color="auto" w:frame="1"/>
+          <w:lang w:val="en-US"/>
+        </w:rPr>
+        <w:t>to Insert</w:t>
+      </w:r>
+    </w:p>
+    <w:p>
+      <w:pPr>
+        <w:pStyle w:val="HTMLconformatoprevio"/>
+        <w:shd w:val="clear" w:color="auto" w:fill="F7F7F7"/>
+        <w:wordWrap w:val="0"/>
+        <w:rPr>
+          <w:rFonts w:ascii="Consolas" w:hAnsi="Consolas"/>
+          <w:color w:val="333333"/>
+          <w:spacing w:val="3"/>
+          <w:bdr w:val="none" w:sz="0" w:space="0" w:color="auto" w:frame="1"/>
+          <w:lang w:val="en-US"/>
+        </w:rPr>
+      </w:pPr>
+      <w:proofErr w:type="spellStart"/>
+      <w:proofErr w:type="gramStart"/>
+      <w:r>
+        <w:rPr>
+          <w:rFonts w:ascii="Consolas" w:hAnsi="Consolas"/>
+          <w:color w:val="333333"/>
+          <w:spacing w:val="3"/>
+          <w:bdr w:val="none" w:sz="0" w:space="0" w:color="auto" w:frame="1"/>
+          <w:lang w:val="en-US"/>
+        </w:rPr>
+        <w:t>Post.objects.create</w:t>
+      </w:r>
+      <w:proofErr w:type="spellEnd"/>
+      <w:proofErr w:type="gramEnd"/>
+      <w:r>
+        <w:rPr>
+          <w:rFonts w:ascii="Consolas" w:hAnsi="Consolas"/>
+          <w:color w:val="333333"/>
+          <w:spacing w:val="3"/>
+          <w:bdr w:val="none" w:sz="0" w:space="0" w:color="auto" w:frame="1"/>
+          <w:lang w:val="en-US"/>
+        </w:rPr>
+        <w:t xml:space="preserve"> (author = me, title = ‘Sample Title’, Text = ‘Test’)</w:t>
+      </w:r>
+    </w:p>
+    <w:p>
+      <w:pPr>
+        <w:pStyle w:val="HTMLconformatoprevio"/>
+        <w:shd w:val="clear" w:color="auto" w:fill="F7F7F7"/>
+        <w:wordWrap w:val="0"/>
+        <w:rPr>
+          <w:rFonts w:ascii="Consolas" w:hAnsi="Consolas"/>
+          <w:color w:val="333333"/>
+          <w:spacing w:val="3"/>
+          <w:bdr w:val="none" w:sz="0" w:space="0" w:color="auto" w:frame="1"/>
+          <w:lang w:val="en-US"/>
+        </w:rPr>
+      </w:pPr>
+    </w:p>
+    <w:p>
+      <w:pPr>
+        <w:pStyle w:val="HTMLconformatoprevio"/>
+        <w:shd w:val="clear" w:color="auto" w:fill="F7F7F7"/>
+        <w:wordWrap w:val="0"/>
+        <w:rPr>
+          <w:rFonts w:ascii="Consolas" w:hAnsi="Consolas"/>
+          <w:color w:val="333333"/>
+          <w:spacing w:val="3"/>
+          <w:bdr w:val="none" w:sz="0" w:space="0" w:color="auto" w:frame="1"/>
+          <w:lang w:val="en-US"/>
+        </w:rPr>
+      </w:pPr>
+      <w:r>
+        <w:rPr>
+          <w:rFonts w:ascii="Consolas" w:hAnsi="Consolas"/>
+          <w:color w:val="333333"/>
+          <w:spacing w:val="3"/>
+          <w:bdr w:val="none" w:sz="0" w:space="0" w:color="auto" w:frame="1"/>
+          <w:lang w:val="en-US"/>
+        </w:rPr>
+        <w:t>To filter</w:t>
+      </w:r>
+    </w:p>
+    <w:p>
+      <w:pPr>
+        <w:shd w:val="clear" w:color="auto" w:fill="F7F7F7"/>
+        <w:tabs>
+          <w:tab w:val="left" w:pos="916"/>
+          <w:tab w:val="left" w:pos="1832"/>
+          <w:tab w:val="left" w:pos="2748"/>
+          <w:tab w:val="left" w:pos="3664"/>
+          <w:tab w:val="left" w:pos="4580"/>
+          <w:tab w:val="left" w:pos="5496"/>
+          <w:tab w:val="left" w:pos="6412"/>
+          <w:tab w:val="left" w:pos="7328"/>
+          <w:tab w:val="left" w:pos="8244"/>
+          <w:tab w:val="left" w:pos="9160"/>
+          <w:tab w:val="left" w:pos="10076"/>
+          <w:tab w:val="left" w:pos="10992"/>
+          <w:tab w:val="left" w:pos="11908"/>
+          <w:tab w:val="left" w:pos="12824"/>
+          <w:tab w:val="left" w:pos="13740"/>
+          <w:tab w:val="left" w:pos="14656"/>
+        </w:tabs>
+        <w:wordWrap w:val="0"/>
+        <w:spacing w:after="0" w:line="240" w:lineRule="auto"/>
+        <w:rPr>
+          <w:rFonts w:ascii="Consolas" w:eastAsia="Times New Roman" w:hAnsi="Consolas" w:cs="Courier New"/>
+          <w:color w:val="333333"/>
+          <w:spacing w:val="3"/>
+          <w:sz w:val="20"/>
+          <w:szCs w:val="20"/>
+          <w:bdr w:val="none" w:sz="0" w:space="0" w:color="auto" w:frame="1"/>
+          <w:lang w:val="en-US" w:eastAsia="es-ES"/>
+        </w:rPr>
+      </w:pPr>
+      <w:r>
+        <w:rPr>
+          <w:rFonts w:ascii="Consolas" w:eastAsia="Times New Roman" w:hAnsi="Consolas" w:cs="Courier New"/>
+          <w:color w:val="F5871F"/>
+          <w:spacing w:val="3"/>
+          <w:sz w:val="20"/>
+          <w:szCs w:val="20"/>
+          <w:bdr w:val="none" w:sz="0" w:space="0" w:color="auto" w:frame="1"/>
+          <w:lang w:val="en-US" w:eastAsia="es-ES"/>
+        </w:rPr>
+        <w:t xml:space="preserve">&gt;&gt;&gt; </w:t>
+      </w:r>
+      <w:proofErr w:type="spellStart"/>
+      <w:proofErr w:type="gramStart"/>
+      <w:r>
+        <w:rPr>
+          <w:rFonts w:ascii="Consolas" w:eastAsia="Times New Roman" w:hAnsi="Consolas" w:cs="Courier New"/>
+          <w:color w:val="333333"/>
+          <w:spacing w:val="3"/>
+          <w:sz w:val="20"/>
+          <w:szCs w:val="20"/>
+          <w:bdr w:val="none" w:sz="0" w:space="0" w:color="auto" w:frame="1"/>
+          <w:lang w:val="en-US" w:eastAsia="es-ES"/>
+        </w:rPr>
+        <w:t>Post.objects.</w:t>
+      </w:r>
+      <w:r>
+        <w:rPr>
+          <w:rFonts w:ascii="Consolas" w:eastAsia="Times New Roman" w:hAnsi="Consolas" w:cs="Courier New"/>
+          <w:color w:val="F5871F"/>
+          <w:spacing w:val="3"/>
+          <w:sz w:val="20"/>
+          <w:szCs w:val="20"/>
+          <w:bdr w:val="none" w:sz="0" w:space="0" w:color="auto" w:frame="1"/>
+          <w:lang w:val="en-US" w:eastAsia="es-ES"/>
+        </w:rPr>
+        <w:t>filter</w:t>
+      </w:r>
+      <w:proofErr w:type="spellEnd"/>
+      <w:proofErr w:type="gramEnd"/>
+      <w:r>
+        <w:rPr>
+          <w:rFonts w:ascii="Consolas" w:eastAsia="Times New Roman" w:hAnsi="Consolas" w:cs="Courier New"/>
+          <w:color w:val="333333"/>
+          <w:spacing w:val="3"/>
+          <w:sz w:val="20"/>
+          <w:szCs w:val="20"/>
+          <w:bdr w:val="none" w:sz="0" w:space="0" w:color="auto" w:frame="1"/>
+          <w:lang w:val="en-US" w:eastAsia="es-ES"/>
+        </w:rPr>
+        <w:t>(author=me)</w:t>
+      </w:r>
+    </w:p>
+    <w:p>
+      <w:pPr>
+        <w:shd w:val="clear" w:color="auto" w:fill="F7F7F7"/>
+        <w:tabs>
+          <w:tab w:val="left" w:pos="916"/>
+          <w:tab w:val="left" w:pos="1832"/>
+          <w:tab w:val="left" w:pos="2748"/>
+          <w:tab w:val="left" w:pos="3664"/>
+          <w:tab w:val="left" w:pos="4580"/>
+          <w:tab w:val="left" w:pos="5496"/>
+          <w:tab w:val="left" w:pos="6412"/>
+          <w:tab w:val="left" w:pos="7328"/>
+          <w:tab w:val="left" w:pos="8244"/>
+          <w:tab w:val="left" w:pos="9160"/>
+          <w:tab w:val="left" w:pos="10076"/>
+          <w:tab w:val="left" w:pos="10992"/>
+          <w:tab w:val="left" w:pos="11908"/>
+          <w:tab w:val="left" w:pos="12824"/>
+          <w:tab w:val="left" w:pos="13740"/>
+          <w:tab w:val="left" w:pos="14656"/>
+        </w:tabs>
+        <w:wordWrap w:val="0"/>
+        <w:spacing w:after="0" w:line="240" w:lineRule="auto"/>
+        <w:rPr>
+          <w:rFonts w:ascii="Consolas" w:eastAsia="Times New Roman" w:hAnsi="Consolas" w:cs="Courier New"/>
+          <w:color w:val="333333"/>
+          <w:spacing w:val="3"/>
+          <w:sz w:val="24"/>
+          <w:szCs w:val="24"/>
+          <w:lang w:val="en-US" w:eastAsia="es-ES"/>
+        </w:rPr>
+      </w:pPr>
+      <w:r>
+        <w:rPr>
+          <w:rFonts w:ascii="Consolas" w:eastAsia="Times New Roman" w:hAnsi="Consolas" w:cs="Courier New"/>
+          <w:color w:val="F5871F"/>
+          <w:spacing w:val="3"/>
+          <w:sz w:val="20"/>
+          <w:szCs w:val="20"/>
+          <w:bdr w:val="none" w:sz="0" w:space="0" w:color="auto" w:frame="1"/>
+          <w:lang w:val="en-US" w:eastAsia="es-ES"/>
+        </w:rPr>
+        <w:t xml:space="preserve">&gt;&gt;&gt; </w:t>
+      </w:r>
+      <w:proofErr w:type="spellStart"/>
+      <w:proofErr w:type="gramStart"/>
+      <w:r>
+        <w:rPr>
+          <w:rFonts w:ascii="Consolas" w:eastAsia="Times New Roman" w:hAnsi="Consolas" w:cs="Courier New"/>
+          <w:color w:val="333333"/>
+          <w:spacing w:val="3"/>
+          <w:sz w:val="20"/>
+          <w:szCs w:val="20"/>
+          <w:bdr w:val="none" w:sz="0" w:space="0" w:color="auto" w:frame="1"/>
+          <w:lang w:val="en-US" w:eastAsia="es-ES"/>
+        </w:rPr>
+        <w:t>Post.objects.</w:t>
+      </w:r>
+      <w:r>
+        <w:rPr>
+          <w:rFonts w:ascii="Consolas" w:eastAsia="Times New Roman" w:hAnsi="Consolas" w:cs="Courier New"/>
+          <w:color w:val="F5871F"/>
+          <w:spacing w:val="3"/>
+          <w:sz w:val="20"/>
+          <w:szCs w:val="20"/>
+          <w:bdr w:val="none" w:sz="0" w:space="0" w:color="auto" w:frame="1"/>
+          <w:lang w:val="en-US" w:eastAsia="es-ES"/>
+        </w:rPr>
+        <w:t>filter</w:t>
+      </w:r>
+      <w:proofErr w:type="spellEnd"/>
+      <w:proofErr w:type="gramEnd"/>
+      <w:r>
+        <w:rPr>
+          <w:rFonts w:ascii="Consolas" w:eastAsia="Times New Roman" w:hAnsi="Consolas" w:cs="Courier New"/>
+          <w:color w:val="333333"/>
+          <w:spacing w:val="3"/>
+          <w:sz w:val="20"/>
+          <w:szCs w:val="20"/>
+          <w:bdr w:val="none" w:sz="0" w:space="0" w:color="auto" w:frame="1"/>
+          <w:lang w:val="en-US" w:eastAsia="es-ES"/>
+        </w:rPr>
+        <w:t>(</w:t>
+      </w:r>
+      <w:proofErr w:type="spellStart"/>
+      <w:r>
+        <w:rPr>
+          <w:rFonts w:ascii="Consolas" w:eastAsia="Times New Roman" w:hAnsi="Consolas" w:cs="Courier New"/>
+          <w:color w:val="333333"/>
+          <w:spacing w:val="3"/>
+          <w:sz w:val="20"/>
+          <w:szCs w:val="20"/>
+          <w:bdr w:val="none" w:sz="0" w:space="0" w:color="auto" w:frame="1"/>
+          <w:lang w:val="en-US" w:eastAsia="es-ES"/>
+        </w:rPr>
+        <w:t>title__contains</w:t>
+      </w:r>
+      <w:proofErr w:type="spellEnd"/>
+      <w:r>
+        <w:rPr>
+          <w:rFonts w:ascii="Consolas" w:eastAsia="Times New Roman" w:hAnsi="Consolas" w:cs="Courier New"/>
+          <w:color w:val="333333"/>
+          <w:spacing w:val="3"/>
+          <w:sz w:val="20"/>
+          <w:szCs w:val="20"/>
+          <w:bdr w:val="none" w:sz="0" w:space="0" w:color="auto" w:frame="1"/>
+          <w:lang w:val="en-US" w:eastAsia="es-ES"/>
+        </w:rPr>
+        <w:t>=</w:t>
+      </w:r>
+      <w:r>
+        <w:rPr>
+          <w:rFonts w:ascii="Consolas" w:eastAsia="Times New Roman" w:hAnsi="Consolas" w:cs="Courier New"/>
+          <w:color w:val="718C00"/>
+          <w:spacing w:val="3"/>
+          <w:sz w:val="20"/>
+          <w:szCs w:val="20"/>
+          <w:bdr w:val="none" w:sz="0" w:space="0" w:color="auto" w:frame="1"/>
+          <w:lang w:val="en-US" w:eastAsia="es-ES"/>
+        </w:rPr>
+        <w:t>'title'</w:t>
+      </w:r>
+      <w:r>
+        <w:rPr>
+          <w:rFonts w:ascii="Consolas" w:eastAsia="Times New Roman" w:hAnsi="Consolas" w:cs="Courier New"/>
+          <w:color w:val="333333"/>
+          <w:spacing w:val="3"/>
+          <w:sz w:val="20"/>
+          <w:szCs w:val="20"/>
+          <w:bdr w:val="none" w:sz="0" w:space="0" w:color="auto" w:frame="1"/>
+          <w:lang w:val="en-US" w:eastAsia="es-ES"/>
+        </w:rPr>
+        <w:t>)</w:t>
+      </w:r>
+    </w:p>
+    <w:p>
+      <w:pPr>
+        <w:shd w:val="clear" w:color="auto" w:fill="F7F7F7"/>
+        <w:tabs>
+          <w:tab w:val="left" w:pos="916"/>
+          <w:tab w:val="left" w:pos="1832"/>
+          <w:tab w:val="left" w:pos="2748"/>
+          <w:tab w:val="left" w:pos="3664"/>
+          <w:tab w:val="left" w:pos="4580"/>
+          <w:tab w:val="left" w:pos="5496"/>
+          <w:tab w:val="left" w:pos="6412"/>
+          <w:tab w:val="left" w:pos="7328"/>
+          <w:tab w:val="left" w:pos="8244"/>
+          <w:tab w:val="left" w:pos="9160"/>
+          <w:tab w:val="left" w:pos="10076"/>
+          <w:tab w:val="left" w:pos="10992"/>
+          <w:tab w:val="left" w:pos="11908"/>
+          <w:tab w:val="left" w:pos="12824"/>
+          <w:tab w:val="left" w:pos="13740"/>
+          <w:tab w:val="left" w:pos="14656"/>
+        </w:tabs>
+        <w:wordWrap w:val="0"/>
+        <w:spacing w:after="0" w:line="240" w:lineRule="auto"/>
+        <w:rPr>
+          <w:rFonts w:ascii="Consolas" w:eastAsia="Times New Roman" w:hAnsi="Consolas" w:cs="Courier New"/>
+          <w:color w:val="333333"/>
+          <w:spacing w:val="3"/>
+          <w:sz w:val="24"/>
+          <w:szCs w:val="24"/>
+          <w:lang w:val="en-US" w:eastAsia="es-ES"/>
+        </w:rPr>
+      </w:pPr>
+    </w:p>
+    <w:p>
+      <w:pPr>
+        <w:shd w:val="clear" w:color="auto" w:fill="F7F7F7"/>
+        <w:tabs>
+          <w:tab w:val="left" w:pos="916"/>
+          <w:tab w:val="left" w:pos="1832"/>
+          <w:tab w:val="left" w:pos="2748"/>
+          <w:tab w:val="left" w:pos="3664"/>
+          <w:tab w:val="left" w:pos="4580"/>
+          <w:tab w:val="left" w:pos="5496"/>
+          <w:tab w:val="left" w:pos="6412"/>
+          <w:tab w:val="left" w:pos="7328"/>
+          <w:tab w:val="left" w:pos="8244"/>
+          <w:tab w:val="left" w:pos="9160"/>
+          <w:tab w:val="left" w:pos="10076"/>
+          <w:tab w:val="left" w:pos="10992"/>
+          <w:tab w:val="left" w:pos="11908"/>
+          <w:tab w:val="left" w:pos="12824"/>
+          <w:tab w:val="left" w:pos="13740"/>
+          <w:tab w:val="left" w:pos="14656"/>
+        </w:tabs>
+        <w:wordWrap w:val="0"/>
+        <w:spacing w:after="0" w:line="240" w:lineRule="auto"/>
+        <w:rPr>
+          <w:rFonts w:ascii="Consolas" w:eastAsia="Times New Roman" w:hAnsi="Consolas" w:cs="Courier New"/>
+          <w:color w:val="333333"/>
+          <w:spacing w:val="3"/>
+          <w:sz w:val="24"/>
+          <w:szCs w:val="24"/>
+          <w:lang w:val="en-US" w:eastAsia="es-ES"/>
+        </w:rPr>
+      </w:pPr>
+    </w:p>
+    <w:p>
+      <w:pPr>
+        <w:shd w:val="clear" w:color="auto" w:fill="F7F7F7"/>
+        <w:tabs>
+          <w:tab w:val="left" w:pos="916"/>
+          <w:tab w:val="left" w:pos="1832"/>
+          <w:tab w:val="left" w:pos="2748"/>
+          <w:tab w:val="left" w:pos="3664"/>
+          <w:tab w:val="left" w:pos="4580"/>
+          <w:tab w:val="left" w:pos="5496"/>
+          <w:tab w:val="left" w:pos="6412"/>
+          <w:tab w:val="left" w:pos="7328"/>
+          <w:tab w:val="left" w:pos="8244"/>
+          <w:tab w:val="left" w:pos="9160"/>
+          <w:tab w:val="left" w:pos="10076"/>
+          <w:tab w:val="left" w:pos="10992"/>
+          <w:tab w:val="left" w:pos="11908"/>
+          <w:tab w:val="left" w:pos="12824"/>
+          <w:tab w:val="left" w:pos="13740"/>
+          <w:tab w:val="left" w:pos="14656"/>
+        </w:tabs>
+        <w:wordWrap w:val="0"/>
+        <w:spacing w:after="0" w:line="240" w:lineRule="auto"/>
+        <w:rPr>
+          <w:rFonts w:ascii="Consolas" w:eastAsia="Times New Roman" w:hAnsi="Consolas" w:cs="Courier New"/>
+          <w:color w:val="333333"/>
+          <w:spacing w:val="3"/>
+          <w:sz w:val="24"/>
+          <w:szCs w:val="24"/>
+          <w:lang w:val="en-US" w:eastAsia="es-ES"/>
+        </w:rPr>
+      </w:pPr>
+      <w:r>
+        <w:rPr>
+          <w:rFonts w:ascii="Consolas" w:eastAsia="Times New Roman" w:hAnsi="Consolas" w:cs="Courier New"/>
+          <w:color w:val="333333"/>
+          <w:spacing w:val="3"/>
+          <w:sz w:val="24"/>
+          <w:szCs w:val="24"/>
+          <w:lang w:val="en-US" w:eastAsia="es-ES"/>
+        </w:rPr>
+        <w:t>Working with date time</w:t>
+      </w:r>
+    </w:p>
+    <w:p>
+      <w:pPr>
+        <w:shd w:val="clear" w:color="auto" w:fill="F7F7F7"/>
+        <w:tabs>
+          <w:tab w:val="left" w:pos="916"/>
+          <w:tab w:val="left" w:pos="1832"/>
+          <w:tab w:val="left" w:pos="2748"/>
+          <w:tab w:val="left" w:pos="3664"/>
+          <w:tab w:val="left" w:pos="4580"/>
+          <w:tab w:val="left" w:pos="5496"/>
+          <w:tab w:val="left" w:pos="6412"/>
+          <w:tab w:val="left" w:pos="7328"/>
+          <w:tab w:val="left" w:pos="8244"/>
+          <w:tab w:val="left" w:pos="9160"/>
+          <w:tab w:val="left" w:pos="10076"/>
+          <w:tab w:val="left" w:pos="10992"/>
+          <w:tab w:val="left" w:pos="11908"/>
+          <w:tab w:val="left" w:pos="12824"/>
+          <w:tab w:val="left" w:pos="13740"/>
+          <w:tab w:val="left" w:pos="14656"/>
+        </w:tabs>
+        <w:wordWrap w:val="0"/>
+        <w:spacing w:after="0" w:line="240" w:lineRule="auto"/>
+        <w:rPr>
+          <w:rFonts w:ascii="Consolas" w:eastAsia="Times New Roman" w:hAnsi="Consolas" w:cs="Courier New"/>
+          <w:color w:val="333333"/>
+          <w:spacing w:val="3"/>
+          <w:sz w:val="24"/>
+          <w:szCs w:val="24"/>
+          <w:lang w:val="en-US" w:eastAsia="es-ES"/>
+        </w:rPr>
+      </w:pPr>
+      <w:r>
+        <w:rPr>
+          <w:rFonts w:ascii="Consolas" w:eastAsia="Times New Roman" w:hAnsi="Consolas" w:cs="Courier New"/>
+          <w:color w:val="8959A8"/>
+          <w:spacing w:val="3"/>
+          <w:sz w:val="20"/>
+          <w:szCs w:val="20"/>
+          <w:bdr w:val="none" w:sz="0" w:space="0" w:color="auto" w:frame="1"/>
+          <w:lang w:val="en-US" w:eastAsia="es-ES"/>
+        </w:rPr>
+        <w:t>from</w:t>
+      </w:r>
+      <w:r>
+        <w:rPr>
+          <w:rFonts w:ascii="Consolas" w:eastAsia="Times New Roman" w:hAnsi="Consolas" w:cs="Courier New"/>
+          <w:color w:val="333333"/>
+          <w:spacing w:val="3"/>
+          <w:sz w:val="20"/>
+          <w:szCs w:val="20"/>
+          <w:bdr w:val="none" w:sz="0" w:space="0" w:color="auto" w:frame="1"/>
+          <w:lang w:val="en-US" w:eastAsia="es-ES"/>
+        </w:rPr>
+        <w:t xml:space="preserve"> </w:t>
+      </w:r>
+      <w:proofErr w:type="spellStart"/>
+      <w:proofErr w:type="gramStart"/>
+      <w:r>
+        <w:rPr>
+          <w:rFonts w:ascii="Consolas" w:eastAsia="Times New Roman" w:hAnsi="Consolas" w:cs="Courier New"/>
+          <w:color w:val="333333"/>
+          <w:spacing w:val="3"/>
+          <w:sz w:val="20"/>
+          <w:szCs w:val="20"/>
+          <w:bdr w:val="none" w:sz="0" w:space="0" w:color="auto" w:frame="1"/>
+          <w:lang w:val="en-US" w:eastAsia="es-ES"/>
+        </w:rPr>
+        <w:t>django.utils</w:t>
+      </w:r>
+      <w:proofErr w:type="spellEnd"/>
+      <w:proofErr w:type="gramEnd"/>
+      <w:r>
+        <w:rPr>
+          <w:rFonts w:ascii="Consolas" w:eastAsia="Times New Roman" w:hAnsi="Consolas" w:cs="Courier New"/>
+          <w:color w:val="333333"/>
+          <w:spacing w:val="3"/>
+          <w:sz w:val="20"/>
+          <w:szCs w:val="20"/>
+          <w:bdr w:val="none" w:sz="0" w:space="0" w:color="auto" w:frame="1"/>
+          <w:lang w:val="en-US" w:eastAsia="es-ES"/>
+        </w:rPr>
+        <w:t xml:space="preserve"> </w:t>
+      </w:r>
+      <w:r>
+        <w:rPr>
+          <w:rFonts w:ascii="Consolas" w:eastAsia="Times New Roman" w:hAnsi="Consolas" w:cs="Courier New"/>
+          <w:color w:val="8959A8"/>
+          <w:spacing w:val="3"/>
+          <w:sz w:val="20"/>
+          <w:szCs w:val="20"/>
+          <w:bdr w:val="none" w:sz="0" w:space="0" w:color="auto" w:frame="1"/>
+          <w:lang w:val="en-US" w:eastAsia="es-ES"/>
+        </w:rPr>
+        <w:t>import</w:t>
+      </w:r>
+      <w:r>
+        <w:rPr>
+          <w:rFonts w:ascii="Consolas" w:eastAsia="Times New Roman" w:hAnsi="Consolas" w:cs="Courier New"/>
+          <w:color w:val="333333"/>
+          <w:spacing w:val="3"/>
+          <w:sz w:val="20"/>
+          <w:szCs w:val="20"/>
+          <w:bdr w:val="none" w:sz="0" w:space="0" w:color="auto" w:frame="1"/>
+          <w:lang w:val="en-US" w:eastAsia="es-ES"/>
+        </w:rPr>
+        <w:t xml:space="preserve"> </w:t>
+      </w:r>
+      <w:proofErr w:type="spellStart"/>
+      <w:r>
+        <w:rPr>
+          <w:rFonts w:ascii="Consolas" w:eastAsia="Times New Roman" w:hAnsi="Consolas" w:cs="Courier New"/>
+          <w:color w:val="333333"/>
+          <w:spacing w:val="3"/>
+          <w:sz w:val="20"/>
+          <w:szCs w:val="20"/>
+          <w:bdr w:val="none" w:sz="0" w:space="0" w:color="auto" w:frame="1"/>
+          <w:lang w:val="en-US" w:eastAsia="es-ES"/>
+        </w:rPr>
+        <w:t>timezone</w:t>
+      </w:r>
+      <w:proofErr w:type="spellEnd"/>
+    </w:p>
+    <w:p>
+      <w:pPr>
+        <w:shd w:val="clear" w:color="auto" w:fill="F7F7F7"/>
+        <w:tabs>
+          <w:tab w:val="left" w:pos="916"/>
+          <w:tab w:val="left" w:pos="1832"/>
+          <w:tab w:val="left" w:pos="2748"/>
+          <w:tab w:val="left" w:pos="3664"/>
+          <w:tab w:val="left" w:pos="4580"/>
+          <w:tab w:val="left" w:pos="5496"/>
+          <w:tab w:val="left" w:pos="6412"/>
+          <w:tab w:val="left" w:pos="7328"/>
+          <w:tab w:val="left" w:pos="8244"/>
+          <w:tab w:val="left" w:pos="9160"/>
+          <w:tab w:val="left" w:pos="10076"/>
+          <w:tab w:val="left" w:pos="10992"/>
+          <w:tab w:val="left" w:pos="11908"/>
+          <w:tab w:val="left" w:pos="12824"/>
+          <w:tab w:val="left" w:pos="13740"/>
+          <w:tab w:val="left" w:pos="14656"/>
+        </w:tabs>
+        <w:wordWrap w:val="0"/>
+        <w:spacing w:after="0" w:line="240" w:lineRule="auto"/>
+        <w:rPr>
+          <w:rFonts w:ascii="Consolas" w:eastAsia="Times New Roman" w:hAnsi="Consolas" w:cs="Courier New"/>
+          <w:color w:val="333333"/>
+          <w:spacing w:val="3"/>
+          <w:sz w:val="24"/>
+          <w:szCs w:val="24"/>
+          <w:lang w:val="en-US" w:eastAsia="es-ES"/>
+        </w:rPr>
+      </w:pPr>
+      <w:proofErr w:type="spellStart"/>
+      <w:proofErr w:type="gramStart"/>
+      <w:r>
+        <w:rPr>
+          <w:rFonts w:ascii="Consolas" w:eastAsia="Times New Roman" w:hAnsi="Consolas" w:cs="Courier New"/>
+          <w:color w:val="333333"/>
+          <w:spacing w:val="3"/>
+          <w:sz w:val="20"/>
+          <w:szCs w:val="20"/>
+          <w:bdr w:val="none" w:sz="0" w:space="0" w:color="auto" w:frame="1"/>
+          <w:lang w:val="en-US" w:eastAsia="es-ES"/>
+        </w:rPr>
+        <w:t>Post.objects.</w:t>
+      </w:r>
+      <w:r>
+        <w:rPr>
+          <w:rFonts w:ascii="Consolas" w:eastAsia="Times New Roman" w:hAnsi="Consolas" w:cs="Courier New"/>
+          <w:color w:val="F5871F"/>
+          <w:spacing w:val="3"/>
+          <w:sz w:val="20"/>
+          <w:szCs w:val="20"/>
+          <w:bdr w:val="none" w:sz="0" w:space="0" w:color="auto" w:frame="1"/>
+          <w:lang w:val="en-US" w:eastAsia="es-ES"/>
+        </w:rPr>
+        <w:t>filter</w:t>
+      </w:r>
+      <w:proofErr w:type="spellEnd"/>
+      <w:proofErr w:type="gramEnd"/>
+      <w:r>
+        <w:rPr>
+          <w:rFonts w:ascii="Consolas" w:eastAsia="Times New Roman" w:hAnsi="Consolas" w:cs="Courier New"/>
+          <w:color w:val="333333"/>
+          <w:spacing w:val="3"/>
+          <w:sz w:val="20"/>
+          <w:szCs w:val="20"/>
+          <w:bdr w:val="none" w:sz="0" w:space="0" w:color="auto" w:frame="1"/>
+          <w:lang w:val="en-US" w:eastAsia="es-ES"/>
+        </w:rPr>
+        <w:t>(published_date__</w:t>
+      </w:r>
+      <w:proofErr w:type="spellStart"/>
+      <w:r>
+        <w:rPr>
+          <w:rFonts w:ascii="Consolas" w:eastAsia="Times New Roman" w:hAnsi="Consolas" w:cs="Courier New"/>
+          <w:color w:val="333333"/>
+          <w:spacing w:val="3"/>
+          <w:sz w:val="20"/>
+          <w:szCs w:val="20"/>
+          <w:bdr w:val="none" w:sz="0" w:space="0" w:color="auto" w:frame="1"/>
+          <w:lang w:val="en-US" w:eastAsia="es-ES"/>
+        </w:rPr>
+        <w:t>lte</w:t>
+      </w:r>
+      <w:proofErr w:type="spellEnd"/>
+      <w:r>
+        <w:rPr>
+          <w:rFonts w:ascii="Consolas" w:eastAsia="Times New Roman" w:hAnsi="Consolas" w:cs="Courier New"/>
+          <w:color w:val="333333"/>
+          <w:spacing w:val="3"/>
+          <w:sz w:val="20"/>
+          <w:szCs w:val="20"/>
+          <w:bdr w:val="none" w:sz="0" w:space="0" w:color="auto" w:frame="1"/>
+          <w:lang w:val="en-US" w:eastAsia="es-ES"/>
+        </w:rPr>
+        <w:t>=</w:t>
+      </w:r>
+      <w:proofErr w:type="spellStart"/>
+      <w:r>
+        <w:rPr>
+          <w:rFonts w:ascii="Consolas" w:eastAsia="Times New Roman" w:hAnsi="Consolas" w:cs="Courier New"/>
+          <w:color w:val="333333"/>
+          <w:spacing w:val="3"/>
+          <w:sz w:val="20"/>
+          <w:szCs w:val="20"/>
+          <w:bdr w:val="none" w:sz="0" w:space="0" w:color="auto" w:frame="1"/>
+          <w:lang w:val="en-US" w:eastAsia="es-ES"/>
+        </w:rPr>
+        <w:t>timezone.now</w:t>
+      </w:r>
+      <w:proofErr w:type="spellEnd"/>
+      <w:r>
+        <w:rPr>
+          <w:rFonts w:ascii="Consolas" w:eastAsia="Times New Roman" w:hAnsi="Consolas" w:cs="Courier New"/>
+          <w:color w:val="333333"/>
+          <w:spacing w:val="3"/>
+          <w:sz w:val="20"/>
+          <w:szCs w:val="20"/>
+          <w:bdr w:val="none" w:sz="0" w:space="0" w:color="auto" w:frame="1"/>
+          <w:lang w:val="en-US" w:eastAsia="es-ES"/>
+        </w:rPr>
+        <w:t>())</w:t>
+      </w:r>
+    </w:p>
+    <w:p>
+      <w:pPr>
+        <w:shd w:val="clear" w:color="auto" w:fill="F7F7F7"/>
+        <w:tabs>
+          <w:tab w:val="left" w:pos="916"/>
+          <w:tab w:val="left" w:pos="1832"/>
+          <w:tab w:val="left" w:pos="2748"/>
+          <w:tab w:val="left" w:pos="3664"/>
+          <w:tab w:val="left" w:pos="4580"/>
+          <w:tab w:val="left" w:pos="5496"/>
+          <w:tab w:val="left" w:pos="6412"/>
+          <w:tab w:val="left" w:pos="7328"/>
+          <w:tab w:val="left" w:pos="8244"/>
+          <w:tab w:val="left" w:pos="9160"/>
+          <w:tab w:val="left" w:pos="10076"/>
+          <w:tab w:val="left" w:pos="10992"/>
+          <w:tab w:val="left" w:pos="11908"/>
+          <w:tab w:val="left" w:pos="12824"/>
+          <w:tab w:val="left" w:pos="13740"/>
+          <w:tab w:val="left" w:pos="14656"/>
+        </w:tabs>
+        <w:wordWrap w:val="0"/>
+        <w:spacing w:after="0" w:line="240" w:lineRule="auto"/>
+        <w:rPr>
+          <w:rFonts w:ascii="Consolas" w:eastAsia="Times New Roman" w:hAnsi="Consolas" w:cs="Courier New"/>
+          <w:color w:val="333333"/>
+          <w:spacing w:val="3"/>
+          <w:sz w:val="24"/>
+          <w:szCs w:val="24"/>
+          <w:lang w:val="en-US" w:eastAsia="es-ES"/>
+        </w:rPr>
+      </w:pPr>
+    </w:p>
+    <w:p>
+      <w:pPr>
+        <w:shd w:val="clear" w:color="auto" w:fill="F7F7F7"/>
+        <w:tabs>
+          <w:tab w:val="left" w:pos="916"/>
+          <w:tab w:val="left" w:pos="1832"/>
+          <w:tab w:val="left" w:pos="2748"/>
+          <w:tab w:val="left" w:pos="3664"/>
+          <w:tab w:val="left" w:pos="4580"/>
+          <w:tab w:val="left" w:pos="5496"/>
+          <w:tab w:val="left" w:pos="6412"/>
+          <w:tab w:val="left" w:pos="7328"/>
+          <w:tab w:val="left" w:pos="8244"/>
+          <w:tab w:val="left" w:pos="9160"/>
+          <w:tab w:val="left" w:pos="10076"/>
+          <w:tab w:val="left" w:pos="10992"/>
+          <w:tab w:val="left" w:pos="11908"/>
+          <w:tab w:val="left" w:pos="12824"/>
+          <w:tab w:val="left" w:pos="13740"/>
+          <w:tab w:val="left" w:pos="14656"/>
+        </w:tabs>
+        <w:wordWrap w:val="0"/>
+        <w:spacing w:after="0" w:line="240" w:lineRule="auto"/>
+        <w:rPr>
+          <w:rFonts w:ascii="Consolas" w:eastAsia="Times New Roman" w:hAnsi="Consolas" w:cs="Courier New"/>
+          <w:color w:val="333333"/>
+          <w:spacing w:val="3"/>
+          <w:sz w:val="24"/>
+          <w:szCs w:val="24"/>
+          <w:lang w:val="en-US" w:eastAsia="es-ES"/>
+        </w:rPr>
+      </w:pPr>
+      <w:r>
+        <w:rPr>
+          <w:rFonts w:ascii="Consolas" w:eastAsia="Times New Roman" w:hAnsi="Consolas" w:cs="Courier New"/>
+          <w:color w:val="333333"/>
+          <w:spacing w:val="3"/>
+          <w:sz w:val="24"/>
+          <w:szCs w:val="24"/>
+          <w:lang w:val="en-US" w:eastAsia="es-ES"/>
+        </w:rPr>
+        <w:t>Order results</w:t>
+      </w:r>
+    </w:p>
+    <w:p>
+      <w:pPr>
+        <w:shd w:val="clear" w:color="auto" w:fill="F7F7F7"/>
+        <w:tabs>
+          <w:tab w:val="left" w:pos="916"/>
+          <w:tab w:val="left" w:pos="1832"/>
+          <w:tab w:val="left" w:pos="2748"/>
+          <w:tab w:val="left" w:pos="3664"/>
+          <w:tab w:val="left" w:pos="4580"/>
+          <w:tab w:val="left" w:pos="5496"/>
+          <w:tab w:val="left" w:pos="6412"/>
+          <w:tab w:val="left" w:pos="7328"/>
+          <w:tab w:val="left" w:pos="8244"/>
+          <w:tab w:val="left" w:pos="9160"/>
+          <w:tab w:val="left" w:pos="10076"/>
+          <w:tab w:val="left" w:pos="10992"/>
+          <w:tab w:val="left" w:pos="11908"/>
+          <w:tab w:val="left" w:pos="12824"/>
+          <w:tab w:val="left" w:pos="13740"/>
+          <w:tab w:val="left" w:pos="14656"/>
+        </w:tabs>
+        <w:wordWrap w:val="0"/>
+        <w:spacing w:after="0" w:line="240" w:lineRule="auto"/>
+        <w:rPr>
+          <w:rFonts w:ascii="Consolas" w:eastAsia="Times New Roman" w:hAnsi="Consolas" w:cs="Courier New"/>
+          <w:color w:val="333333"/>
+          <w:spacing w:val="3"/>
+          <w:sz w:val="20"/>
+          <w:szCs w:val="20"/>
+          <w:bdr w:val="none" w:sz="0" w:space="0" w:color="auto" w:frame="1"/>
+          <w:lang w:val="en-US" w:eastAsia="es-ES"/>
+        </w:rPr>
+      </w:pPr>
+      <w:r>
+        <w:rPr>
+          <w:rFonts w:ascii="Consolas" w:eastAsia="Times New Roman" w:hAnsi="Consolas" w:cs="Courier New"/>
+          <w:color w:val="F5871F"/>
+          <w:spacing w:val="3"/>
+          <w:sz w:val="20"/>
+          <w:szCs w:val="20"/>
+          <w:bdr w:val="none" w:sz="0" w:space="0" w:color="auto" w:frame="1"/>
+          <w:lang w:val="en-US" w:eastAsia="es-ES"/>
+        </w:rPr>
+        <w:t xml:space="preserve">&gt;&gt;&gt; </w:t>
+      </w:r>
+      <w:proofErr w:type="spellStart"/>
+      <w:proofErr w:type="gramStart"/>
+      <w:r>
+        <w:rPr>
+          <w:rFonts w:ascii="Consolas" w:eastAsia="Times New Roman" w:hAnsi="Consolas" w:cs="Courier New"/>
+          <w:color w:val="333333"/>
+          <w:spacing w:val="3"/>
+          <w:sz w:val="20"/>
+          <w:szCs w:val="20"/>
+          <w:bdr w:val="none" w:sz="0" w:space="0" w:color="auto" w:frame="1"/>
+          <w:lang w:val="en-US" w:eastAsia="es-ES"/>
+        </w:rPr>
+        <w:t>Post.objects.order</w:t>
+      </w:r>
+      <w:proofErr w:type="gramEnd"/>
+      <w:r>
+        <w:rPr>
+          <w:rFonts w:ascii="Consolas" w:eastAsia="Times New Roman" w:hAnsi="Consolas" w:cs="Courier New"/>
+          <w:color w:val="333333"/>
+          <w:spacing w:val="3"/>
+          <w:sz w:val="20"/>
+          <w:szCs w:val="20"/>
+          <w:bdr w:val="none" w:sz="0" w:space="0" w:color="auto" w:frame="1"/>
+          <w:lang w:val="en-US" w:eastAsia="es-ES"/>
+        </w:rPr>
+        <w:t>_by</w:t>
+      </w:r>
+      <w:proofErr w:type="spellEnd"/>
+      <w:r>
+        <w:rPr>
+          <w:rFonts w:ascii="Consolas" w:eastAsia="Times New Roman" w:hAnsi="Consolas" w:cs="Courier New"/>
+          <w:color w:val="333333"/>
+          <w:spacing w:val="3"/>
+          <w:sz w:val="20"/>
+          <w:szCs w:val="20"/>
+          <w:bdr w:val="none" w:sz="0" w:space="0" w:color="auto" w:frame="1"/>
+          <w:lang w:val="en-US" w:eastAsia="es-ES"/>
+        </w:rPr>
+        <w:t>(</w:t>
+      </w:r>
+      <w:r>
+        <w:rPr>
+          <w:rFonts w:ascii="Consolas" w:eastAsia="Times New Roman" w:hAnsi="Consolas" w:cs="Courier New"/>
+          <w:color w:val="718C00"/>
+          <w:spacing w:val="3"/>
+          <w:sz w:val="20"/>
+          <w:szCs w:val="20"/>
+          <w:bdr w:val="none" w:sz="0" w:space="0" w:color="auto" w:frame="1"/>
+          <w:lang w:val="en-US" w:eastAsia="es-ES"/>
+        </w:rPr>
+        <w:t>'</w:t>
+      </w:r>
+      <w:proofErr w:type="spellStart"/>
+      <w:r>
+        <w:rPr>
+          <w:rFonts w:ascii="Consolas" w:eastAsia="Times New Roman" w:hAnsi="Consolas" w:cs="Courier New"/>
+          <w:color w:val="718C00"/>
+          <w:spacing w:val="3"/>
+          <w:sz w:val="20"/>
+          <w:szCs w:val="20"/>
+          <w:bdr w:val="none" w:sz="0" w:space="0" w:color="auto" w:frame="1"/>
+          <w:lang w:val="en-US" w:eastAsia="es-ES"/>
+        </w:rPr>
+        <w:t>created_date</w:t>
+      </w:r>
+      <w:proofErr w:type="spellEnd"/>
+      <w:r>
+        <w:rPr>
+          <w:rFonts w:ascii="Consolas" w:eastAsia="Times New Roman" w:hAnsi="Consolas" w:cs="Courier New"/>
+          <w:color w:val="718C00"/>
+          <w:spacing w:val="3"/>
+          <w:sz w:val="20"/>
+          <w:szCs w:val="20"/>
+          <w:bdr w:val="none" w:sz="0" w:space="0" w:color="auto" w:frame="1"/>
+          <w:lang w:val="en-US" w:eastAsia="es-ES"/>
+        </w:rPr>
+        <w:t>'</w:t>
+      </w:r>
+      <w:r>
+        <w:rPr>
+          <w:rFonts w:ascii="Consolas" w:eastAsia="Times New Roman" w:hAnsi="Consolas" w:cs="Courier New"/>
+          <w:color w:val="333333"/>
+          <w:spacing w:val="3"/>
+          <w:sz w:val="20"/>
+          <w:szCs w:val="20"/>
+          <w:bdr w:val="none" w:sz="0" w:space="0" w:color="auto" w:frame="1"/>
+          <w:lang w:val="en-US" w:eastAsia="es-ES"/>
+        </w:rPr>
+        <w:t>)</w:t>
+      </w:r>
+    </w:p>
+    <w:p>
+      <w:pPr>
+        <w:shd w:val="clear" w:color="auto" w:fill="F7F7F7"/>
+        <w:tabs>
+          <w:tab w:val="left" w:pos="916"/>
+          <w:tab w:val="left" w:pos="1832"/>
+          <w:tab w:val="left" w:pos="2748"/>
+          <w:tab w:val="left" w:pos="3664"/>
+          <w:tab w:val="left" w:pos="4580"/>
+          <w:tab w:val="left" w:pos="5496"/>
+          <w:tab w:val="left" w:pos="6412"/>
+          <w:tab w:val="left" w:pos="7328"/>
+          <w:tab w:val="left" w:pos="8244"/>
+          <w:tab w:val="left" w:pos="9160"/>
+          <w:tab w:val="left" w:pos="10076"/>
+          <w:tab w:val="left" w:pos="10992"/>
+          <w:tab w:val="left" w:pos="11908"/>
+          <w:tab w:val="left" w:pos="12824"/>
+          <w:tab w:val="left" w:pos="13740"/>
+          <w:tab w:val="left" w:pos="14656"/>
+        </w:tabs>
+        <w:wordWrap w:val="0"/>
+        <w:spacing w:after="0" w:line="240" w:lineRule="auto"/>
+        <w:rPr>
+          <w:rFonts w:ascii="Consolas" w:eastAsia="Times New Roman" w:hAnsi="Consolas" w:cs="Courier New"/>
+          <w:color w:val="333333"/>
+          <w:spacing w:val="3"/>
+          <w:sz w:val="24"/>
+          <w:szCs w:val="24"/>
+          <w:lang w:val="en-US" w:eastAsia="es-ES"/>
+        </w:rPr>
+      </w:pPr>
+      <w:r>
+        <w:rPr>
+          <w:rFonts w:ascii="Consolas" w:eastAsia="Times New Roman" w:hAnsi="Consolas" w:cs="Courier New"/>
+          <w:color w:val="F5871F"/>
+          <w:spacing w:val="3"/>
+          <w:sz w:val="20"/>
+          <w:szCs w:val="20"/>
+          <w:bdr w:val="none" w:sz="0" w:space="0" w:color="auto" w:frame="1"/>
+          <w:lang w:val="en-US" w:eastAsia="es-ES"/>
+        </w:rPr>
+        <w:t xml:space="preserve">&gt;&gt;&gt; </w:t>
+      </w:r>
+      <w:proofErr w:type="spellStart"/>
+      <w:proofErr w:type="gramStart"/>
+      <w:r>
+        <w:rPr>
+          <w:rFonts w:ascii="Consolas" w:eastAsia="Times New Roman" w:hAnsi="Consolas" w:cs="Courier New"/>
+          <w:color w:val="333333"/>
+          <w:spacing w:val="3"/>
+          <w:sz w:val="20"/>
+          <w:szCs w:val="20"/>
+          <w:bdr w:val="none" w:sz="0" w:space="0" w:color="auto" w:frame="1"/>
+          <w:lang w:val="en-US" w:eastAsia="es-ES"/>
+        </w:rPr>
+        <w:t>Post.objects.order</w:t>
+      </w:r>
+      <w:proofErr w:type="gramEnd"/>
+      <w:r>
+        <w:rPr>
+          <w:rFonts w:ascii="Consolas" w:eastAsia="Times New Roman" w:hAnsi="Consolas" w:cs="Courier New"/>
+          <w:color w:val="333333"/>
+          <w:spacing w:val="3"/>
+          <w:sz w:val="20"/>
+          <w:szCs w:val="20"/>
+          <w:bdr w:val="none" w:sz="0" w:space="0" w:color="auto" w:frame="1"/>
+          <w:lang w:val="en-US" w:eastAsia="es-ES"/>
+        </w:rPr>
+        <w:t>_by</w:t>
+      </w:r>
+      <w:proofErr w:type="spellEnd"/>
+      <w:r>
+        <w:rPr>
+          <w:rFonts w:ascii="Consolas" w:eastAsia="Times New Roman" w:hAnsi="Consolas" w:cs="Courier New"/>
+          <w:color w:val="333333"/>
+          <w:spacing w:val="3"/>
+          <w:sz w:val="20"/>
+          <w:szCs w:val="20"/>
+          <w:bdr w:val="none" w:sz="0" w:space="0" w:color="auto" w:frame="1"/>
+          <w:lang w:val="en-US" w:eastAsia="es-ES"/>
+        </w:rPr>
+        <w:t>(</w:t>
+      </w:r>
+      <w:r>
+        <w:rPr>
+          <w:rFonts w:ascii="Consolas" w:eastAsia="Times New Roman" w:hAnsi="Consolas" w:cs="Courier New"/>
+          <w:color w:val="718C00"/>
+          <w:spacing w:val="3"/>
+          <w:sz w:val="20"/>
+          <w:szCs w:val="20"/>
+          <w:bdr w:val="none" w:sz="0" w:space="0" w:color="auto" w:frame="1"/>
+          <w:lang w:val="en-US" w:eastAsia="es-ES"/>
+        </w:rPr>
+        <w:t>'-</w:t>
+      </w:r>
+      <w:proofErr w:type="spellStart"/>
+      <w:r>
+        <w:rPr>
+          <w:rFonts w:ascii="Consolas" w:eastAsia="Times New Roman" w:hAnsi="Consolas" w:cs="Courier New"/>
+          <w:color w:val="718C00"/>
+          <w:spacing w:val="3"/>
+          <w:sz w:val="20"/>
+          <w:szCs w:val="20"/>
+          <w:bdr w:val="none" w:sz="0" w:space="0" w:color="auto" w:frame="1"/>
+          <w:lang w:val="en-US" w:eastAsia="es-ES"/>
+        </w:rPr>
+        <w:t>created_date</w:t>
+      </w:r>
+      <w:proofErr w:type="spellEnd"/>
+      <w:r>
+        <w:rPr>
+          <w:rFonts w:ascii="Consolas" w:eastAsia="Times New Roman" w:hAnsi="Consolas" w:cs="Courier New"/>
+          <w:color w:val="718C00"/>
+          <w:spacing w:val="3"/>
+          <w:sz w:val="20"/>
+          <w:szCs w:val="20"/>
+          <w:bdr w:val="none" w:sz="0" w:space="0" w:color="auto" w:frame="1"/>
+          <w:lang w:val="en-US" w:eastAsia="es-ES"/>
+        </w:rPr>
+        <w:t>'</w:t>
+      </w:r>
+      <w:r>
+        <w:rPr>
+          <w:rFonts w:ascii="Consolas" w:eastAsia="Times New Roman" w:hAnsi="Consolas" w:cs="Courier New"/>
+          <w:color w:val="333333"/>
+          <w:spacing w:val="3"/>
+          <w:sz w:val="20"/>
+          <w:szCs w:val="20"/>
+          <w:bdr w:val="none" w:sz="0" w:space="0" w:color="auto" w:frame="1"/>
+          <w:lang w:val="en-US" w:eastAsia="es-ES"/>
+        </w:rPr>
+        <w:t>)</w:t>
+      </w:r>
+    </w:p>
+    <w:p>
+      <w:pPr>
+        <w:shd w:val="clear" w:color="auto" w:fill="F7F7F7"/>
+        <w:tabs>
+          <w:tab w:val="left" w:pos="916"/>
+          <w:tab w:val="left" w:pos="1832"/>
+          <w:tab w:val="left" w:pos="2748"/>
+          <w:tab w:val="left" w:pos="3664"/>
+          <w:tab w:val="left" w:pos="4580"/>
+          <w:tab w:val="left" w:pos="5496"/>
+          <w:tab w:val="left" w:pos="6412"/>
+          <w:tab w:val="left" w:pos="7328"/>
+          <w:tab w:val="left" w:pos="8244"/>
+          <w:tab w:val="left" w:pos="9160"/>
+          <w:tab w:val="left" w:pos="10076"/>
+          <w:tab w:val="left" w:pos="10992"/>
+          <w:tab w:val="left" w:pos="11908"/>
+          <w:tab w:val="left" w:pos="12824"/>
+          <w:tab w:val="left" w:pos="13740"/>
+          <w:tab w:val="left" w:pos="14656"/>
+        </w:tabs>
+        <w:wordWrap w:val="0"/>
+        <w:spacing w:after="0" w:line="240" w:lineRule="auto"/>
+        <w:rPr>
+          <w:rFonts w:ascii="Consolas" w:eastAsia="Times New Roman" w:hAnsi="Consolas" w:cs="Courier New"/>
+          <w:color w:val="333333"/>
+          <w:spacing w:val="3"/>
+          <w:sz w:val="24"/>
+          <w:szCs w:val="24"/>
+          <w:lang w:val="en-US" w:eastAsia="es-ES"/>
+        </w:rPr>
+      </w:pPr>
+    </w:p>
+    <w:p>
+      <w:pPr>
+        <w:shd w:val="clear" w:color="auto" w:fill="F7F7F7"/>
+        <w:tabs>
+          <w:tab w:val="left" w:pos="916"/>
+          <w:tab w:val="left" w:pos="1832"/>
+          <w:tab w:val="left" w:pos="2748"/>
+          <w:tab w:val="left" w:pos="3664"/>
+          <w:tab w:val="left" w:pos="4580"/>
+          <w:tab w:val="left" w:pos="5496"/>
+          <w:tab w:val="left" w:pos="6412"/>
+          <w:tab w:val="left" w:pos="7328"/>
+          <w:tab w:val="left" w:pos="8244"/>
+          <w:tab w:val="left" w:pos="9160"/>
+          <w:tab w:val="left" w:pos="10076"/>
+          <w:tab w:val="left" w:pos="10992"/>
+          <w:tab w:val="left" w:pos="11908"/>
+          <w:tab w:val="left" w:pos="12824"/>
+          <w:tab w:val="left" w:pos="13740"/>
+          <w:tab w:val="left" w:pos="14656"/>
+        </w:tabs>
+        <w:wordWrap w:val="0"/>
+        <w:spacing w:after="0" w:line="240" w:lineRule="auto"/>
+        <w:rPr>
+          <w:rFonts w:ascii="Consolas" w:eastAsia="Times New Roman" w:hAnsi="Consolas" w:cs="Courier New"/>
+          <w:color w:val="333333"/>
+          <w:spacing w:val="3"/>
+          <w:sz w:val="24"/>
+          <w:szCs w:val="24"/>
+          <w:lang w:val="en-US" w:eastAsia="es-ES"/>
+        </w:rPr>
+      </w:pPr>
+    </w:p>
+    <w:p>
+      <w:pPr>
+        <w:shd w:val="clear" w:color="auto" w:fill="F7F7F7"/>
+        <w:tabs>
+          <w:tab w:val="left" w:pos="916"/>
+          <w:tab w:val="left" w:pos="1832"/>
+          <w:tab w:val="left" w:pos="2748"/>
+          <w:tab w:val="left" w:pos="3664"/>
+          <w:tab w:val="left" w:pos="4580"/>
+          <w:tab w:val="left" w:pos="5496"/>
+          <w:tab w:val="left" w:pos="6412"/>
+          <w:tab w:val="left" w:pos="7328"/>
+          <w:tab w:val="left" w:pos="8244"/>
+          <w:tab w:val="left" w:pos="9160"/>
+          <w:tab w:val="left" w:pos="10076"/>
+          <w:tab w:val="left" w:pos="10992"/>
+          <w:tab w:val="left" w:pos="11908"/>
+          <w:tab w:val="left" w:pos="12824"/>
+          <w:tab w:val="left" w:pos="13740"/>
+          <w:tab w:val="left" w:pos="14656"/>
+        </w:tabs>
+        <w:wordWrap w:val="0"/>
+        <w:spacing w:after="0" w:line="240" w:lineRule="auto"/>
+        <w:rPr>
+          <w:rFonts w:ascii="Consolas" w:eastAsia="Times New Roman" w:hAnsi="Consolas" w:cs="Courier New"/>
+          <w:color w:val="333333"/>
+          <w:spacing w:val="3"/>
+          <w:sz w:val="24"/>
+          <w:szCs w:val="24"/>
+          <w:lang w:val="en-US" w:eastAsia="es-ES"/>
+        </w:rPr>
+      </w:pPr>
+      <w:r>
+        <w:rPr>
+          <w:rFonts w:ascii="Consolas" w:eastAsia="Times New Roman" w:hAnsi="Consolas" w:cs="Courier New"/>
+          <w:color w:val="333333"/>
+          <w:spacing w:val="3"/>
+          <w:sz w:val="24"/>
+          <w:szCs w:val="24"/>
+          <w:lang w:val="en-US" w:eastAsia="es-ES"/>
+        </w:rPr>
+        <w:t xml:space="preserve">More complex </w:t>
+      </w:r>
+      <w:proofErr w:type="spellStart"/>
+      <w:r>
+        <w:rPr>
+          <w:rFonts w:ascii="Consolas" w:eastAsia="Times New Roman" w:hAnsi="Consolas" w:cs="Courier New"/>
+          <w:color w:val="333333"/>
+          <w:spacing w:val="3"/>
+          <w:sz w:val="24"/>
+          <w:szCs w:val="24"/>
+          <w:lang w:val="en-US" w:eastAsia="es-ES"/>
+        </w:rPr>
+        <w:t>qrys</w:t>
+      </w:r>
+      <w:proofErr w:type="spellEnd"/>
+    </w:p>
+    <w:p>
+      <w:pPr>
+        <w:shd w:val="clear" w:color="auto" w:fill="F7F7F7"/>
+        <w:tabs>
+          <w:tab w:val="left" w:pos="916"/>
+          <w:tab w:val="left" w:pos="1832"/>
+          <w:tab w:val="left" w:pos="2748"/>
+          <w:tab w:val="left" w:pos="3664"/>
+          <w:tab w:val="left" w:pos="4580"/>
+          <w:tab w:val="left" w:pos="5496"/>
+          <w:tab w:val="left" w:pos="6412"/>
+          <w:tab w:val="left" w:pos="7328"/>
+          <w:tab w:val="left" w:pos="8244"/>
+          <w:tab w:val="left" w:pos="9160"/>
+          <w:tab w:val="left" w:pos="10076"/>
+          <w:tab w:val="left" w:pos="10992"/>
+          <w:tab w:val="left" w:pos="11908"/>
+          <w:tab w:val="left" w:pos="12824"/>
+          <w:tab w:val="left" w:pos="13740"/>
+          <w:tab w:val="left" w:pos="14656"/>
+        </w:tabs>
+        <w:wordWrap w:val="0"/>
+        <w:spacing w:after="0" w:line="240" w:lineRule="auto"/>
+        <w:rPr>
+          <w:rFonts w:ascii="Consolas" w:eastAsia="Times New Roman" w:hAnsi="Consolas" w:cs="Courier New"/>
+          <w:color w:val="333333"/>
+          <w:spacing w:val="3"/>
+          <w:sz w:val="24"/>
+          <w:szCs w:val="24"/>
+          <w:lang w:val="en-US" w:eastAsia="es-ES"/>
+        </w:rPr>
+      </w:pPr>
+      <w:proofErr w:type="gramStart"/>
+      <w:r>
+        <w:rPr>
+          <w:rFonts w:ascii="Consolas" w:eastAsia="Times New Roman" w:hAnsi="Consolas" w:cs="Courier New"/>
+          <w:color w:val="333333"/>
+          <w:spacing w:val="3"/>
+          <w:sz w:val="20"/>
+          <w:szCs w:val="20"/>
+          <w:bdr w:val="none" w:sz="0" w:space="0" w:color="auto" w:frame="1"/>
+          <w:lang w:val="en-US" w:eastAsia="es-ES"/>
+        </w:rPr>
+        <w:t>Post.objects.</w:t>
+      </w:r>
+      <w:r>
+        <w:rPr>
+          <w:rFonts w:ascii="Consolas" w:eastAsia="Times New Roman" w:hAnsi="Consolas" w:cs="Courier New"/>
+          <w:color w:val="F5871F"/>
+          <w:spacing w:val="3"/>
+          <w:sz w:val="20"/>
+          <w:szCs w:val="20"/>
+          <w:bdr w:val="none" w:sz="0" w:space="0" w:color="auto" w:frame="1"/>
+          <w:lang w:val="en-US" w:eastAsia="es-ES"/>
+        </w:rPr>
+        <w:t>filter</w:t>
+      </w:r>
+      <w:proofErr w:type="gramEnd"/>
+      <w:r>
+        <w:rPr>
+          <w:rFonts w:ascii="Consolas" w:eastAsia="Times New Roman" w:hAnsi="Consolas" w:cs="Courier New"/>
+          <w:color w:val="333333"/>
+          <w:spacing w:val="3"/>
+          <w:sz w:val="20"/>
+          <w:szCs w:val="20"/>
+          <w:bdr w:val="none" w:sz="0" w:space="0" w:color="auto" w:frame="1"/>
+          <w:lang w:val="en-US" w:eastAsia="es-ES"/>
+        </w:rPr>
+        <w:t>(published_date__lte=timezone.now()).order_by(</w:t>
+      </w:r>
+      <w:r>
+        <w:rPr>
+          <w:rFonts w:ascii="Consolas" w:eastAsia="Times New Roman" w:hAnsi="Consolas" w:cs="Courier New"/>
+          <w:color w:val="718C00"/>
+          <w:spacing w:val="3"/>
+          <w:sz w:val="20"/>
+          <w:szCs w:val="20"/>
+          <w:bdr w:val="none" w:sz="0" w:space="0" w:color="auto" w:frame="1"/>
+          <w:lang w:val="en-US" w:eastAsia="es-ES"/>
+        </w:rPr>
+        <w:t>'published_date'</w:t>
+      </w:r>
+      <w:r>
+        <w:rPr>
+          <w:rFonts w:ascii="Consolas" w:eastAsia="Times New Roman" w:hAnsi="Consolas" w:cs="Courier New"/>
+          <w:color w:val="333333"/>
+          <w:spacing w:val="3"/>
+          <w:sz w:val="20"/>
+          <w:szCs w:val="20"/>
+          <w:bdr w:val="none" w:sz="0" w:space="0" w:color="auto" w:frame="1"/>
+          <w:lang w:val="en-US" w:eastAsia="es-ES"/>
+        </w:rPr>
+        <w:t>)</w:t>
+      </w:r>
+    </w:p>
+    <w:p>
+      <w:pPr>
+        <w:shd w:val="clear" w:color="auto" w:fill="F7F7F7"/>
+        <w:tabs>
+          <w:tab w:val="left" w:pos="916"/>
+          <w:tab w:val="left" w:pos="1832"/>
+          <w:tab w:val="left" w:pos="2748"/>
+          <w:tab w:val="left" w:pos="3664"/>
+          <w:tab w:val="left" w:pos="4580"/>
+          <w:tab w:val="left" w:pos="5496"/>
+          <w:tab w:val="left" w:pos="6412"/>
+          <w:tab w:val="left" w:pos="7328"/>
+          <w:tab w:val="left" w:pos="8244"/>
+          <w:tab w:val="left" w:pos="9160"/>
+          <w:tab w:val="left" w:pos="10076"/>
+          <w:tab w:val="left" w:pos="10992"/>
+          <w:tab w:val="left" w:pos="11908"/>
+          <w:tab w:val="left" w:pos="12824"/>
+          <w:tab w:val="left" w:pos="13740"/>
+          <w:tab w:val="left" w:pos="14656"/>
+        </w:tabs>
+        <w:wordWrap w:val="0"/>
+        <w:spacing w:after="0" w:line="240" w:lineRule="auto"/>
+        <w:rPr>
+          <w:rFonts w:ascii="Consolas" w:eastAsia="Times New Roman" w:hAnsi="Consolas" w:cs="Courier New"/>
+          <w:color w:val="333333"/>
+          <w:spacing w:val="3"/>
+          <w:sz w:val="24"/>
+          <w:szCs w:val="24"/>
+          <w:lang w:val="en-US" w:eastAsia="es-ES"/>
+        </w:rPr>
+      </w:pPr>
     </w:p>
     <w:p>
       <w:pPr>
@@ -1010,10 +3375,12 @@
           <w:sz w:val="20"/>
           <w:szCs w:val="20"/>
           <w:shd w:val="clear" w:color="auto" w:fill="F7F7F7"/>
-        </w:rPr>
-      </w:pPr>
-      <w:proofErr w:type="spellStart"/>
-      <w:r>
+          <w:lang w:val="en-US"/>
+        </w:rPr>
+      </w:pPr>
+    </w:p>
+    <w:p>
+      <w:pPr>
         <w:rPr>
           <w:rFonts w:ascii="Consolas" w:hAnsi="Consolas"/>
           <w:color w:val="333333"/>
@@ -1021,206 +3388,7 @@
           <w:sz w:val="20"/>
           <w:szCs w:val="20"/>
           <w:shd w:val="clear" w:color="auto" w:fill="F7F7F7"/>
-        </w:rPr>
-        <w:t>python</w:t>
-      </w:r>
-      <w:proofErr w:type="spellEnd"/>
-      <w:r>
-        <w:rPr>
-          <w:rFonts w:ascii="Consolas" w:hAnsi="Consolas"/>
-          <w:color w:val="333333"/>
-          <w:spacing w:val="3"/>
-          <w:sz w:val="20"/>
-          <w:szCs w:val="20"/>
-          <w:shd w:val="clear" w:color="auto" w:fill="F7F7F7"/>
-        </w:rPr>
-        <w:t xml:space="preserve"> manage.py </w:t>
-      </w:r>
-      <w:proofErr w:type="spellStart"/>
-      <w:r>
-        <w:rPr>
-          <w:rFonts w:ascii="Consolas" w:hAnsi="Consolas"/>
-          <w:color w:val="333333"/>
-          <w:spacing w:val="3"/>
-          <w:sz w:val="20"/>
-          <w:szCs w:val="20"/>
-          <w:shd w:val="clear" w:color="auto" w:fill="F7F7F7"/>
-        </w:rPr>
-        <w:t>makemigrations</w:t>
-      </w:r>
-      <w:proofErr w:type="spellEnd"/>
-      <w:r>
-        <w:rPr>
-          <w:rFonts w:ascii="Consolas" w:hAnsi="Consolas"/>
-          <w:color w:val="333333"/>
-          <w:spacing w:val="3"/>
-          <w:sz w:val="20"/>
-          <w:szCs w:val="20"/>
-          <w:shd w:val="clear" w:color="auto" w:fill="F7F7F7"/>
-        </w:rPr>
-        <w:t xml:space="preserve"> blog</w:t>
-      </w:r>
-    </w:p>
-    <w:p>
-      <w:pPr>
-        <w:rPr>
-          <w:rFonts w:ascii="Consolas" w:hAnsi="Consolas"/>
-          <w:color w:val="333333"/>
-          <w:spacing w:val="3"/>
-          <w:sz w:val="20"/>
-          <w:szCs w:val="20"/>
-          <w:shd w:val="clear" w:color="auto" w:fill="F7F7F7"/>
-        </w:rPr>
-      </w:pPr>
-      <w:proofErr w:type="spellStart"/>
-      <w:r>
-        <w:rPr>
-          <w:rFonts w:ascii="Consolas" w:hAnsi="Consolas"/>
-          <w:color w:val="333333"/>
-          <w:spacing w:val="3"/>
-          <w:sz w:val="20"/>
-          <w:szCs w:val="20"/>
-          <w:shd w:val="clear" w:color="auto" w:fill="F7F7F7"/>
-        </w:rPr>
-        <w:t>python</w:t>
-      </w:r>
-      <w:proofErr w:type="spellEnd"/>
-      <w:r>
-        <w:rPr>
-          <w:rFonts w:ascii="Consolas" w:hAnsi="Consolas"/>
-          <w:color w:val="333333"/>
-          <w:spacing w:val="3"/>
-          <w:sz w:val="20"/>
-          <w:szCs w:val="20"/>
-          <w:shd w:val="clear" w:color="auto" w:fill="F7F7F7"/>
-        </w:rPr>
-        <w:t xml:space="preserve"> manage.py </w:t>
-      </w:r>
-      <w:proofErr w:type="spellStart"/>
-      <w:r>
-        <w:rPr>
-          <w:rFonts w:ascii="Consolas" w:hAnsi="Consolas"/>
-          <w:color w:val="333333"/>
-          <w:spacing w:val="3"/>
-          <w:sz w:val="20"/>
-          <w:szCs w:val="20"/>
-          <w:shd w:val="clear" w:color="auto" w:fill="F7F7F7"/>
-        </w:rPr>
-        <w:t>migrate</w:t>
-      </w:r>
-      <w:proofErr w:type="spellEnd"/>
-      <w:r>
-        <w:rPr>
-          <w:rFonts w:ascii="Consolas" w:hAnsi="Consolas"/>
-          <w:color w:val="333333"/>
-          <w:spacing w:val="3"/>
-          <w:sz w:val="20"/>
-          <w:szCs w:val="20"/>
-          <w:shd w:val="clear" w:color="auto" w:fill="F7F7F7"/>
-        </w:rPr>
-        <w:t xml:space="preserve"> blog</w:t>
-      </w:r>
-    </w:p>
-    <w:p>
-      <w:pPr>
-        <w:rPr>
-          <w:rFonts w:ascii="Consolas" w:hAnsi="Consolas"/>
-          <w:color w:val="333333"/>
-          <w:spacing w:val="3"/>
-          <w:sz w:val="20"/>
-          <w:szCs w:val="20"/>
-          <w:shd w:val="clear" w:color="auto" w:fill="F7F7F7"/>
-        </w:rPr>
-      </w:pPr>
-    </w:p>
-    <w:p>
-      <w:pPr>
-        <w:pStyle w:val="Ttulo1"/>
-        <w:rPr>
-          <w:rStyle w:val="Textoennegrita"/>
-        </w:rPr>
-      </w:pPr>
-      <w:proofErr w:type="spellStart"/>
-      <w:r>
-        <w:rPr>
-          <w:rStyle w:val="Textoennegrita"/>
-        </w:rPr>
-        <w:t>Create</w:t>
-      </w:r>
-      <w:proofErr w:type="spellEnd"/>
-      <w:r>
-        <w:rPr>
-          <w:rStyle w:val="Textoennegrita"/>
-        </w:rPr>
-        <w:t xml:space="preserve"> a </w:t>
-      </w:r>
-      <w:proofErr w:type="spellStart"/>
-      <w:r>
-        <w:rPr>
-          <w:rStyle w:val="Textoennegrita"/>
-        </w:rPr>
-        <w:t>superUser</w:t>
-      </w:r>
-      <w:proofErr w:type="spellEnd"/>
-    </w:p>
-    <w:p>
-      <w:pPr>
-        <w:rPr>
-          <w:rFonts w:ascii="Consolas" w:hAnsi="Consolas"/>
-          <w:color w:val="333333"/>
-          <w:spacing w:val="3"/>
-          <w:sz w:val="20"/>
-          <w:szCs w:val="20"/>
-          <w:shd w:val="clear" w:color="auto" w:fill="F7F7F7"/>
-        </w:rPr>
-      </w:pPr>
-      <w:proofErr w:type="spellStart"/>
-      <w:r>
-        <w:rPr>
-          <w:rFonts w:ascii="Consolas" w:hAnsi="Consolas"/>
-          <w:color w:val="333333"/>
-          <w:spacing w:val="3"/>
-          <w:sz w:val="20"/>
-          <w:szCs w:val="20"/>
-          <w:shd w:val="clear" w:color="auto" w:fill="F7F7F7"/>
-        </w:rPr>
-        <w:t>python</w:t>
-      </w:r>
-      <w:proofErr w:type="spellEnd"/>
-      <w:r>
-        <w:rPr>
-          <w:rFonts w:ascii="Consolas" w:hAnsi="Consolas"/>
-          <w:color w:val="333333"/>
-          <w:spacing w:val="3"/>
-          <w:sz w:val="20"/>
-          <w:szCs w:val="20"/>
-          <w:shd w:val="clear" w:color="auto" w:fill="F7F7F7"/>
-        </w:rPr>
-        <w:t xml:space="preserve"> manage.py </w:t>
-      </w:r>
-      <w:proofErr w:type="spellStart"/>
-      <w:r>
-        <w:rPr>
-          <w:rFonts w:ascii="Consolas" w:hAnsi="Consolas"/>
-          <w:color w:val="333333"/>
-          <w:spacing w:val="3"/>
-          <w:sz w:val="20"/>
-          <w:szCs w:val="20"/>
-          <w:shd w:val="clear" w:color="auto" w:fill="F7F7F7"/>
-        </w:rPr>
-        <w:t>createsuperuser</w:t>
-      </w:r>
-      <w:proofErr w:type="spellEnd"/>
-    </w:p>
-    <w:p>
-      <w:pPr>
-        <w:rPr>
-          <w:rFonts w:ascii="Consolas" w:hAnsi="Consolas"/>
-          <w:color w:val="333333"/>
-          <w:spacing w:val="3"/>
-          <w:sz w:val="20"/>
-          <w:szCs w:val="20"/>
-          <w:shd w:val="clear" w:color="auto" w:fill="F7F7F7"/>
+          <w:lang w:val="en-US"/>
         </w:rPr>
       </w:pPr>
     </w:p>
@@ -1850,6 +4018,26 @@
       <w:bCs/>
     </w:rPr>
   </w:style>
+  <w:style w:type="character" w:customStyle="1" w:styleId="hljs-meta">
+    <w:name w:val="hljs-meta"/>
+    <w:basedOn w:val="Fuentedeprrafopredeter"/>
+    <w:rsid w:val="00C82424"/>
+  </w:style>
+  <w:style w:type="character" w:customStyle="1" w:styleId="hljs-keyword">
+    <w:name w:val="hljs-keyword"/>
+    <w:basedOn w:val="Fuentedeprrafopredeter"/>
+    <w:rsid w:val="00C82424"/>
+  </w:style>
+  <w:style w:type="character" w:customStyle="1" w:styleId="hljs-builtin">
+    <w:name w:val="hljs-built_in"/>
+    <w:basedOn w:val="Fuentedeprrafopredeter"/>
+    <w:rsid w:val="00796D0A"/>
+  </w:style>
+  <w:style w:type="character" w:customStyle="1" w:styleId="hljs-string">
+    <w:name w:val="hljs-string"/>
+    <w:basedOn w:val="Fuentedeprrafopredeter"/>
+    <w:rsid w:val="00796D0A"/>
+  </w:style>
 </w:styles>
 </file>
 

</xml_diff>